<commit_message>
Finalized permission concept after Axel's comments
</commit_message>
<xml_diff>
--- a/doc/PermissionConcept.docx
+++ b/doc/PermissionConcept.docx
@@ -1563,7 +1563,7 @@
           <w:lang w:eastAsia="de-DE"/>
         </w:rPr>
         <w:drawing>
-          <wp:inline distT="0" distB="0" distL="0" distR="0" wp14:anchorId="1414EED6" wp14:editId="021B5692">
+          <wp:inline distT="0" distB="0" distL="0" distR="0" wp14:anchorId="2CA8A932" wp14:editId="5D6FA15A">
             <wp:extent cx="5760720" cy="2559050"/>
             <wp:effectExtent l="0" t="0" r="0" b="0"/>
             <wp:docPr id="1" name="Picture 1"/>
@@ -1846,7 +1846,19 @@
         <w:rPr>
           <w:lang w:val="en-US"/>
         </w:rPr>
-        <w:t xml:space="preserve">se the access control list are </w:t>
+        <w:t>se the access control list</w:t>
+      </w:r>
+      <w:r>
+        <w:rPr>
+          <w:lang w:val="en-US"/>
+        </w:rPr>
+        <w:t>s</w:t>
+      </w:r>
+      <w:r>
+        <w:rPr>
+          <w:lang w:val="en-US"/>
+        </w:rPr>
+        <w:t xml:space="preserve"> are </w:t>
       </w:r>
       <w:r>
         <w:rPr>
@@ -1947,7 +1959,67 @@
         <w:rPr>
           <w:lang w:val="en-US"/>
         </w:rPr>
-        <w:t>It is common place in cloud applications where multiple groups of users</w:t>
+        <w:t>It is common place in cloud applications where multiple groups of users that each belong to some kind of organization</w:t>
+      </w:r>
+      <w:r>
+        <w:rPr>
+          <w:lang w:val="en-US"/>
+        </w:rPr>
+        <w:t xml:space="preserve"> work in one system</w:t>
+      </w:r>
+      <w:r>
+        <w:rPr>
+          <w:lang w:val="en-US"/>
+        </w:rPr>
+        <w:t xml:space="preserve"> to summarize these groups of users as tenants. The tenants represent the organizations</w:t>
+      </w:r>
+      <w:r>
+        <w:rPr>
+          <w:lang w:val="en-US"/>
+        </w:rPr>
+        <w:t xml:space="preserve"> and---</w:t>
+      </w:r>
+      <w:r>
+        <w:rPr>
+          <w:lang w:val="en-US"/>
+        </w:rPr>
+        <w:t>if a hierarchy is allowed</w:t>
+      </w:r>
+      <w:r>
+        <w:rPr>
+          <w:lang w:val="en-US"/>
+        </w:rPr>
+        <w:t>---</w:t>
+      </w:r>
+      <w:r>
+        <w:rPr>
+          <w:lang w:val="en-US"/>
+        </w:rPr>
+        <w:t>the sub-organizations</w:t>
+      </w:r>
+      <w:r>
+        <w:rPr>
+          <w:lang w:val="en-US"/>
+        </w:rPr>
+        <w:t xml:space="preserve"> working i</w:t>
+      </w:r>
+      <w:r>
+        <w:rPr>
+          <w:lang w:val="en-US"/>
+        </w:rPr>
+        <w:t>n the system. In the Sailing Analytics the organizations could be</w:t>
+      </w:r>
+      <w:r>
+        <w:rPr>
+          <w:lang w:val="en-US"/>
+        </w:rPr>
+        <w:t xml:space="preserve"> SAP in general (e.g. archive server),</w:t>
+      </w:r>
+      <w:r>
+        <w:rPr>
+          <w:lang w:val="en-US"/>
+        </w:rPr>
+        <w:t xml:space="preserve"> sailing clubs</w:t>
       </w:r>
       <w:r>
         <w:rPr>
@@ -1959,37 +2031,57 @@
         <w:rPr>
           <w:lang w:val="en-US"/>
         </w:rPr>
-        <w:t xml:space="preserve"> that each belong to some kind of organization</w:t>
-      </w:r>
-      <w:r>
-        <w:rPr>
-          <w:lang w:val="en-US"/>
-        </w:rPr>
-        <w:t>, work in one system</w:t>
-      </w:r>
-      <w:r>
-        <w:rPr>
-          <w:lang w:val="en-US"/>
-        </w:rPr>
-        <w:t xml:space="preserve"> to summarize these groups of users as tenants. The tenants represent the organizations</w:t>
-      </w:r>
-      <w:r>
-        <w:rPr>
-          <w:lang w:val="en-US"/>
-        </w:rPr>
-        <w:t xml:space="preserve"> and if a hierarchy is allowed the sub-organizations</w:t>
-      </w:r>
-      <w:r>
-        <w:rPr>
-          <w:lang w:val="en-US"/>
-        </w:rPr>
-        <w:t xml:space="preserve"> working i</w:t>
-      </w:r>
-      <w:r>
-        <w:rPr>
-          <w:lang w:val="en-US"/>
-        </w:rPr>
-        <w:t>n the system. In the Sailing Analytics the organizations could be sailing clubs</w:t>
+        <w:t xml:space="preserve"> events like the Travemünder</w:t>
+      </w:r>
+      <w:r>
+        <w:rPr>
+          <w:lang w:val="en-US"/>
+        </w:rPr>
+        <w:t xml:space="preserve"> W</w:t>
+      </w:r>
+      <w:r>
+        <w:rPr>
+          <w:lang w:val="en-US"/>
+        </w:rPr>
+        <w:t>oche</w:t>
+      </w:r>
+      <w:r>
+        <w:rPr>
+          <w:lang w:val="en-US"/>
+        </w:rPr>
+        <w:t xml:space="preserve"> or in the future </w:t>
+      </w:r>
+      <w:r>
+        <w:rPr>
+          <w:lang w:val="en-US"/>
+        </w:rPr>
+        <w:t>private users</w:t>
+      </w:r>
+      <w:r>
+        <w:rPr>
+          <w:lang w:val="en-US"/>
+        </w:rPr>
+        <w:t>.</w:t>
+      </w:r>
+    </w:p>
+    <w:p>
+      <w:pPr>
+        <w:jc w:val="both"/>
+        <w:rPr>
+          <w:lang w:val="en-US"/>
+        </w:rPr>
+      </w:pPr>
+      <w:r>
+        <w:rPr>
+          <w:lang w:val="en-US"/>
+        </w:rPr>
+        <w:t>One idea behind tenants is to encapsulate organizations so users of one organization cannot work with data objects from another organization if they are not granted the permissions explicitly.</w:t>
+      </w:r>
+      <w:r>
+        <w:rPr>
+          <w:lang w:val="en-US"/>
+        </w:rPr>
+        <w:t xml:space="preserve"> Furthermore</w:t>
       </w:r>
       <w:r>
         <w:rPr>
@@ -2001,25 +2093,49 @@
         <w:rPr>
           <w:lang w:val="en-US"/>
         </w:rPr>
-        <w:t xml:space="preserve"> events like the Travemünderwoche</w:t>
-      </w:r>
-      <w:r>
-        <w:rPr>
-          <w:lang w:val="en-US"/>
-        </w:rPr>
-        <w:t xml:space="preserve"> or in the future </w:t>
-      </w:r>
-      <w:r>
-        <w:rPr>
-          <w:lang w:val="en-US"/>
-        </w:rPr>
-        <w:t>private users</w:t>
-      </w:r>
-      <w:r>
-        <w:rPr>
-          <w:lang w:val="en-US"/>
-        </w:rPr>
-        <w:t xml:space="preserve">. </w:t>
+        <w:t xml:space="preserve"> tenants are used to group data objects so users can have access to all data objects of a tenant and do not have to be granted every permission explicitly.</w:t>
+      </w:r>
+      <w:r>
+        <w:rPr>
+          <w:lang w:val="en-US"/>
+        </w:rPr>
+        <w:t xml:space="preserve"> Additional to data objects, tenants are also associated with roles. Thus, </w:t>
+      </w:r>
+      <w:r>
+        <w:rPr>
+          <w:lang w:val="en-US"/>
+        </w:rPr>
+        <w:t>granting a role associated with a</w:t>
+      </w:r>
+      <w:r>
+        <w:rPr>
+          <w:lang w:val="en-US"/>
+        </w:rPr>
+        <w:t xml:space="preserve"> tenant</w:t>
+      </w:r>
+      <w:r>
+        <w:rPr>
+          <w:lang w:val="en-US"/>
+        </w:rPr>
+        <w:t xml:space="preserve"> </w:t>
+      </w:r>
+      <w:r>
+        <w:rPr>
+          <w:lang w:val="en-US"/>
+        </w:rPr>
+        <w:t xml:space="preserve">is equivalent to granting the role </w:t>
+      </w:r>
+      <w:r>
+        <w:rPr>
+          <w:lang w:val="en-US"/>
+        </w:rPr>
+        <w:t>for</w:t>
+      </w:r>
+      <w:r>
+        <w:rPr>
+          <w:lang w:val="en-US"/>
+        </w:rPr>
+        <w:t xml:space="preserve"> each data object which is associated with the tenant. </w:t>
       </w:r>
     </w:p>
     <w:p>
@@ -2033,7 +2149,139 @@
         <w:rPr>
           <w:lang w:val="en-US"/>
         </w:rPr>
-        <w:t>One idea behind tenants is to encapsulate organizations so users of one organization cannot work with data objects from another organization</w:t>
+        <w:t>In the Sailing Analytics the set of roles for each tenant may, apart from certain exceptions, represent the subjects a user can adopt.</w:t>
+      </w:r>
+      <w:r>
+        <w:rPr>
+          <w:lang w:val="en-US"/>
+        </w:rPr>
+        <w:t xml:space="preserve"> </w:t>
+      </w:r>
+      <w:r>
+        <w:rPr>
+          <w:lang w:val="en-US"/>
+        </w:rPr>
+        <w:t>A constraint could be introduced that only a</w:t>
+      </w:r>
+      <w:r>
+        <w:rPr>
+          <w:lang w:val="en-US"/>
+        </w:rPr>
+        <w:t>llows the roles for one tenant a</w:t>
+      </w:r>
+      <w:r>
+        <w:rPr>
+          <w:lang w:val="en-US"/>
+        </w:rPr>
+        <w:t>s a subject.</w:t>
+      </w:r>
+    </w:p>
+    <w:p>
+      <w:pPr>
+        <w:jc w:val="both"/>
+        <w:rPr>
+          <w:lang w:val="en-US"/>
+        </w:rPr>
+      </w:pPr>
+      <w:r>
+        <w:rPr>
+          <w:lang w:val="en-US"/>
+        </w:rPr>
+        <w:t>Tenants pose an UI problem, because it has to be clear to the user in which tenant he is currently working.</w:t>
+      </w:r>
+      <w:r>
+        <w:rPr>
+          <w:lang w:val="en-US"/>
+        </w:rPr>
+        <w:t xml:space="preserve"> </w:t>
+      </w:r>
+      <w:r>
+        <w:rPr>
+          <w:lang w:val="en-US"/>
+        </w:rPr>
+        <w:t>The user has to be member of the</w:t>
+      </w:r>
+      <w:r>
+        <w:rPr>
+          <w:lang w:val="en-US"/>
+        </w:rPr>
+        <w:t xml:space="preserve"> tenant</w:t>
+      </w:r>
+      <w:r>
+        <w:rPr>
+          <w:lang w:val="en-US"/>
+        </w:rPr>
+        <w:t xml:space="preserve"> he is working for</w:t>
+      </w:r>
+      <w:r>
+        <w:rPr>
+          <w:lang w:val="en-US"/>
+        </w:rPr>
+        <w:t>.</w:t>
+      </w:r>
+      <w:r>
+        <w:rPr>
+          <w:lang w:val="en-US"/>
+        </w:rPr>
+        <w:t xml:space="preserve"> </w:t>
+      </w:r>
+      <w:r>
+        <w:rPr>
+          <w:lang w:val="en-US"/>
+        </w:rPr>
+        <w:t>Currently the best idea is</w:t>
+      </w:r>
+      <w:r>
+        <w:rPr>
+          <w:lang w:val="en-US"/>
+        </w:rPr>
+        <w:t xml:space="preserve"> to let the user select a tenant when he logs in and </w:t>
+      </w:r>
+      <w:commentRangeStart w:id="0"/>
+      <w:r>
+        <w:rPr>
+          <w:lang w:val="en-US"/>
+        </w:rPr>
+        <w:t>have default tenants for event and club servers that correspond to the event or club</w:t>
+      </w:r>
+      <w:commentRangeEnd w:id="0"/>
+      <w:r>
+        <w:rPr>
+          <w:rStyle w:val="CommentReference"/>
+        </w:rPr>
+        <w:commentReference w:id="0"/>
+      </w:r>
+      <w:r>
+        <w:rPr>
+          <w:lang w:val="en-US"/>
+        </w:rPr>
+        <w:t>.</w:t>
+      </w:r>
+      <w:r>
+        <w:rPr>
+          <w:lang w:val="en-US"/>
+        </w:rPr>
+        <w:t xml:space="preserve"> Every following action is </w:t>
+      </w:r>
+      <w:r>
+        <w:rPr>
+          <w:lang w:val="en-US"/>
+        </w:rPr>
+        <w:t>performed as that tenant.</w:t>
+      </w:r>
+    </w:p>
+    <w:p>
+      <w:pPr>
+        <w:jc w:val="both"/>
+        <w:rPr>
+          <w:lang w:val="en-US"/>
+        </w:rPr>
+      </w:pPr>
+      <w:r>
+        <w:rPr>
+          <w:lang w:val="en-US"/>
+        </w:rPr>
+        <w:t>In some cases</w:t>
       </w:r>
       <w:r>
         <w:rPr>
@@ -2045,13 +2293,133 @@
         <w:rPr>
           <w:lang w:val="en-US"/>
         </w:rPr>
-        <w:t xml:space="preserve"> if they are not granted the permissions explicitly.</w:t>
-      </w:r>
-      <w:r>
-        <w:rPr>
-          <w:lang w:val="en-US"/>
-        </w:rPr>
-        <w:t xml:space="preserve"> Furthermore</w:t>
+        <w:t xml:space="preserve"> it might be necessary to transfer the ownership to another tenant</w:t>
+      </w:r>
+      <w:r>
+        <w:rPr>
+          <w:lang w:val="en-US"/>
+        </w:rPr>
+        <w:t>/user</w:t>
+      </w:r>
+      <w:r>
+        <w:rPr>
+          <w:lang w:val="en-US"/>
+        </w:rPr>
+        <w:t>. Thus, the owner should not be final but changeable.</w:t>
+      </w:r>
+    </w:p>
+    <w:p>
+      <w:pPr>
+        <w:pStyle w:val="Heading2"/>
+        <w:rPr>
+          <w:lang w:val="en-US"/>
+        </w:rPr>
+      </w:pPr>
+      <w:r>
+        <w:rPr>
+          <w:lang w:val="en-US"/>
+        </w:rPr>
+        <w:t>Users or Tenants as Owners</w:t>
+      </w:r>
+    </w:p>
+    <w:p>
+      <w:pPr>
+        <w:jc w:val="both"/>
+        <w:rPr>
+          <w:lang w:val="en-US"/>
+        </w:rPr>
+      </w:pPr>
+      <w:r>
+        <w:rPr>
+          <w:lang w:val="en-US"/>
+        </w:rPr>
+        <w:t xml:space="preserve">A problem with the tenant approach is that </w:t>
+      </w:r>
+      <w:r>
+        <w:rPr>
+          <w:lang w:val="en-US"/>
+        </w:rPr>
+        <w:t xml:space="preserve">users could have no permissions to </w:t>
+      </w:r>
+      <w:r>
+        <w:rPr>
+          <w:lang w:val="en-US"/>
+        </w:rPr>
+        <w:t>e.g.</w:t>
+      </w:r>
+      <w:r>
+        <w:rPr>
+          <w:lang w:val="en-US"/>
+        </w:rPr>
+        <w:t xml:space="preserve"> remove data objects that they have</w:t>
+      </w:r>
+      <w:r>
+        <w:rPr>
+          <w:lang w:val="en-US"/>
+        </w:rPr>
+        <w:t xml:space="preserve"> just</w:t>
+      </w:r>
+      <w:r>
+        <w:rPr>
+          <w:lang w:val="en-US"/>
+        </w:rPr>
+        <w:t xml:space="preserve"> created on accident</w:t>
+      </w:r>
+      <w:r>
+        <w:rPr>
+          <w:lang w:val="en-US"/>
+        </w:rPr>
+        <w:t>, because the remove permission is reserved to admins of the tenant which a user that has create permissions may not be</w:t>
+      </w:r>
+      <w:r>
+        <w:rPr>
+          <w:lang w:val="en-US"/>
+        </w:rPr>
+        <w:t>.</w:t>
+      </w:r>
+    </w:p>
+    <w:p>
+      <w:pPr>
+        <w:jc w:val="both"/>
+        <w:rPr>
+          <w:lang w:val="en-US"/>
+        </w:rPr>
+      </w:pPr>
+      <w:r>
+        <w:rPr>
+          <w:lang w:val="en-US"/>
+        </w:rPr>
+        <w:t>Three solutions come to mind.</w:t>
+      </w:r>
+      <w:r>
+        <w:rPr>
+          <w:lang w:val="en-US"/>
+        </w:rPr>
+        <w:t xml:space="preserve"> (1)</w:t>
+      </w:r>
+      <w:r>
+        <w:rPr>
+          <w:lang w:val="en-US"/>
+        </w:rPr>
+        <w:t xml:space="preserve"> The creator of a data object</w:t>
+      </w:r>
+      <w:r>
+        <w:rPr>
+          <w:lang w:val="en-US"/>
+        </w:rPr>
+        <w:t xml:space="preserve"> could always be granted the permission to remove the data object explicitly. </w:t>
+      </w:r>
+      <w:r>
+        <w:rPr>
+          <w:lang w:val="en-US"/>
+        </w:rPr>
+        <w:t xml:space="preserve">(2) </w:t>
+      </w:r>
+      <w:r>
+        <w:rPr>
+          <w:lang w:val="en-US"/>
+        </w:rPr>
+        <w:t>Moreover</w:t>
       </w:r>
       <w:r>
         <w:rPr>
@@ -2063,7 +2431,7 @@
         <w:rPr>
           <w:lang w:val="en-US"/>
         </w:rPr>
-        <w:t xml:space="preserve"> tenants are used to group data objects so users can have access to all data objects of a tenant and do not have to be granted every permission explicitly.</w:t>
+        <w:t xml:space="preserve"> the log where the creation was logged could be crawled to find the user that created the data object and override the permission system when in a certain timespan.</w:t>
       </w:r>
     </w:p>
     <w:p>
@@ -2077,31 +2445,67 @@
         <w:rPr>
           <w:lang w:val="en-US"/>
         </w:rPr>
-        <w:t>In the Sailing Analytics the set of roles for each tenant may, apart from certain exceptions, represent the subjects a user can adopt.</w:t>
-      </w:r>
-      <w:r>
-        <w:rPr>
-          <w:lang w:val="en-US"/>
-        </w:rPr>
-        <w:t xml:space="preserve"> </w:t>
-      </w:r>
-      <w:r>
-        <w:rPr>
-          <w:lang w:val="en-US"/>
-        </w:rPr>
-        <w:t>A constraint could be introduced that only a</w:t>
-      </w:r>
-      <w:r>
-        <w:rPr>
-          <w:lang w:val="en-US"/>
-        </w:rPr>
-        <w:t>llows the roles for one tenant a</w:t>
-      </w:r>
-      <w:r>
-        <w:rPr>
-          <w:lang w:val="en-US"/>
-        </w:rPr>
-        <w:t>s a subject.</w:t>
+        <w:t xml:space="preserve">(3) </w:t>
+      </w:r>
+      <w:r>
+        <w:rPr>
+          <w:lang w:val="en-US"/>
+        </w:rPr>
+        <w:t>Figure 2 shows an alternative approach to ownership. In this approach</w:t>
+      </w:r>
+      <w:r>
+        <w:rPr>
+          <w:lang w:val="en-US"/>
+        </w:rPr>
+        <w:t>,</w:t>
+      </w:r>
+      <w:r>
+        <w:rPr>
+          <w:lang w:val="en-US"/>
+        </w:rPr>
+        <w:t xml:space="preserve"> a single user would own a data object so he can do everything with it. The tenant would then be a kind of secondary owner or group in Linux terms. This solves the problem that users could have no permissions to </w:t>
+      </w:r>
+      <w:r>
+        <w:rPr>
+          <w:lang w:val="en-US"/>
+        </w:rPr>
+        <w:t>e.g.</w:t>
+      </w:r>
+      <w:r>
+        <w:rPr>
+          <w:lang w:val="en-US"/>
+        </w:rPr>
+        <w:t xml:space="preserve"> remove data objects that they have</w:t>
+      </w:r>
+      <w:r>
+        <w:rPr>
+          <w:lang w:val="en-US"/>
+        </w:rPr>
+        <w:t xml:space="preserve"> just</w:t>
+      </w:r>
+      <w:r>
+        <w:rPr>
+          <w:lang w:val="en-US"/>
+        </w:rPr>
+        <w:t xml:space="preserve"> created on accident. However</w:t>
+      </w:r>
+      <w:r>
+        <w:rPr>
+          <w:lang w:val="en-US"/>
+        </w:rPr>
+        <w:t>,</w:t>
+      </w:r>
+      <w:r>
+        <w:rPr>
+          <w:lang w:val="en-US"/>
+        </w:rPr>
+        <w:t xml:space="preserve"> it also introduces a </w:t>
+      </w:r>
+      <w:r>
+        <w:rPr>
+          <w:lang w:val="en-US"/>
+        </w:rPr>
+        <w:t>second layer of ownership. (4) Only grant the create permission when the user also has the corresponding delete permission.</w:t>
       </w:r>
     </w:p>
     <w:p>
@@ -2115,202 +2519,208 @@
         <w:rPr>
           <w:lang w:val="en-US"/>
         </w:rPr>
-        <w:t xml:space="preserve">Tenants pose an UI problem, because it has to be clear to the user in which tenant he is currently working. </w:t>
-      </w:r>
-      <w:r>
-        <w:rPr>
-          <w:lang w:val="en-US"/>
-        </w:rPr>
-        <w:t>Currently the best idea is</w:t>
-      </w:r>
-      <w:r>
-        <w:rPr>
-          <w:lang w:val="en-US"/>
-        </w:rPr>
-        <w:t xml:space="preserve"> to let the user select a tenant when he logs in and have default tenants for event and club servers that correspond to the event or club.</w:t>
-      </w:r>
-    </w:p>
-    <w:p>
-      <w:pPr>
-        <w:jc w:val="both"/>
-        <w:rPr>
-          <w:lang w:val="en-US"/>
-        </w:rPr>
-      </w:pPr>
-      <w:r>
-        <w:rPr>
-          <w:lang w:val="en-US"/>
-        </w:rPr>
-        <w:t>In some ca</w:t>
-      </w:r>
-      <w:r>
-        <w:rPr>
-          <w:lang w:val="en-US"/>
-        </w:rPr>
-        <w:t>u</w:t>
-      </w:r>
-      <w:r>
-        <w:rPr>
-          <w:lang w:val="en-US"/>
-        </w:rPr>
-        <w:t>ses it might be necessary to transfer the ownership to another tenant</w:t>
-      </w:r>
-      <w:r>
-        <w:rPr>
-          <w:lang w:val="en-US"/>
-        </w:rPr>
-        <w:t>/user</w:t>
-      </w:r>
-      <w:r>
-        <w:rPr>
-          <w:lang w:val="en-US"/>
-        </w:rPr>
-        <w:t>. Thus, the owner should not be final but changeable.</w:t>
-      </w:r>
-    </w:p>
-    <w:p>
-      <w:pPr>
-        <w:pStyle w:val="Heading2"/>
-        <w:rPr>
-          <w:lang w:val="en-US"/>
-        </w:rPr>
-      </w:pPr>
-      <w:r>
-        <w:rPr>
-          <w:lang w:val="en-US"/>
-        </w:rPr>
-        <w:t>Users or Tenants as Owners</w:t>
-      </w:r>
-    </w:p>
-    <w:p>
-      <w:pPr>
-        <w:jc w:val="both"/>
-        <w:rPr>
-          <w:lang w:val="en-US"/>
-        </w:rPr>
-      </w:pPr>
-      <w:r>
-        <w:rPr>
-          <w:lang w:val="en-US"/>
-        </w:rPr>
-        <w:t xml:space="preserve">A problem with the tenant approach is that </w:t>
-      </w:r>
-      <w:r>
-        <w:rPr>
-          <w:lang w:val="en-US"/>
-        </w:rPr>
-        <w:t xml:space="preserve">users could have no permissions to </w:t>
-      </w:r>
-      <w:r>
-        <w:rPr>
-          <w:lang w:val="en-US"/>
-        </w:rPr>
-        <w:t>e.g.</w:t>
-      </w:r>
-      <w:r>
-        <w:rPr>
-          <w:lang w:val="en-US"/>
-        </w:rPr>
-        <w:t xml:space="preserve"> remove data objects that they have</w:t>
-      </w:r>
-      <w:r>
-        <w:rPr>
-          <w:lang w:val="en-US"/>
-        </w:rPr>
-        <w:t xml:space="preserve"> just</w:t>
-      </w:r>
-      <w:r>
-        <w:rPr>
-          <w:lang w:val="en-US"/>
-        </w:rPr>
-        <w:t xml:space="preserve"> created on accident</w:t>
-      </w:r>
-      <w:r>
-        <w:rPr>
-          <w:lang w:val="en-US"/>
-        </w:rPr>
-        <w:t>, because the remove permission is reserved to admins of the tenant which a user that has create permissions may not be</w:t>
-      </w:r>
-      <w:r>
-        <w:rPr>
-          <w:lang w:val="en-US"/>
-        </w:rPr>
-        <w:t>.</w:t>
-      </w:r>
-    </w:p>
-    <w:p>
-      <w:pPr>
-        <w:jc w:val="both"/>
-        <w:rPr>
-          <w:lang w:val="en-US"/>
-        </w:rPr>
-      </w:pPr>
-      <w:r>
-        <w:rPr>
-          <w:lang w:val="en-US"/>
-        </w:rPr>
-        <w:t>Three solutions come to mind.</w:t>
-      </w:r>
-      <w:r>
-        <w:rPr>
-          <w:lang w:val="en-US"/>
-        </w:rPr>
-        <w:t xml:space="preserve"> (1)</w:t>
-      </w:r>
-      <w:r>
-        <w:rPr>
-          <w:lang w:val="en-US"/>
-        </w:rPr>
-        <w:t xml:space="preserve"> The creator of a data object</w:t>
-      </w:r>
-      <w:r>
-        <w:rPr>
-          <w:lang w:val="en-US"/>
-        </w:rPr>
-        <w:t xml:space="preserve"> could always be granted the permission to remove the data object explicitly. </w:t>
-      </w:r>
-      <w:r>
-        <w:rPr>
-          <w:lang w:val="en-US"/>
-        </w:rPr>
-        <w:t xml:space="preserve">(2) </w:t>
-      </w:r>
-      <w:r>
-        <w:rPr>
-          <w:lang w:val="en-US"/>
-        </w:rPr>
-        <w:t>Moreover</w:t>
-      </w:r>
-      <w:r>
-        <w:rPr>
-          <w:lang w:val="en-US"/>
-        </w:rPr>
-        <w:t>,</w:t>
-      </w:r>
-      <w:r>
-        <w:rPr>
-          <w:lang w:val="en-US"/>
-        </w:rPr>
-        <w:t xml:space="preserve"> the log where the creation was logged could be crawled to find the user that created the data object and override the permission system when in a certain timespan.</w:t>
-      </w:r>
-    </w:p>
-    <w:p>
-      <w:pPr>
-        <w:keepNext/>
-        <w:rPr>
-          <w:lang w:val="en-US"/>
-        </w:rPr>
-      </w:pPr>
+        <w:lastRenderedPageBreak/>
+        <w:t>Approaches (2) and (4) are impractical. (2) is too complicated. The user would need delete permission for everything in the tenant for (4) to work.</w:t>
+      </w:r>
+      <w:r>
+        <w:rPr>
+          <w:noProof/>
+        </w:rPr>
+        <mc:AlternateContent>
+          <mc:Choice Requires="wps">
+            <w:drawing>
+              <wp:anchor distT="0" distB="0" distL="114300" distR="114300" simplePos="0" relativeHeight="251660288" behindDoc="0" locked="0" layoutInCell="1" allowOverlap="1" wp14:anchorId="1231087E" wp14:editId="246B60D9">
+                <wp:simplePos x="0" y="0"/>
+                <wp:positionH relativeFrom="column">
+                  <wp:posOffset>0</wp:posOffset>
+                </wp:positionH>
+                <wp:positionV relativeFrom="paragraph">
+                  <wp:posOffset>3117850</wp:posOffset>
+                </wp:positionV>
+                <wp:extent cx="3326130" cy="635"/>
+                <wp:effectExtent l="0" t="0" r="7620" b="18415"/>
+                <wp:wrapTopAndBottom/>
+                <wp:docPr id="4" name="Text Box 4"/>
+                <wp:cNvGraphicFramePr/>
+                <a:graphic xmlns:a="http://schemas.openxmlformats.org/drawingml/2006/main">
+                  <a:graphicData uri="http://schemas.microsoft.com/office/word/2010/wordprocessingShape">
+                    <wps:wsp>
+                      <wps:cNvSpPr txBox="1"/>
+                      <wps:spPr>
+                        <a:xfrm>
+                          <a:off x="0" y="0"/>
+                          <a:ext cx="3326130" cy="635"/>
+                        </a:xfrm>
+                        <a:prstGeom prst="rect">
+                          <a:avLst/>
+                        </a:prstGeom>
+                        <a:solidFill>
+                          <a:prstClr val="white"/>
+                        </a:solidFill>
+                        <a:ln>
+                          <a:noFill/>
+                        </a:ln>
+                      </wps:spPr>
+                      <wps:txbx>
+                        <w:txbxContent>
+                          <w:p>
+                            <w:pPr>
+                              <w:pStyle w:val="Caption"/>
+                              <w:rPr>
+                                <w:noProof/>
+                                <w:lang w:val="en-US"/>
+                              </w:rPr>
+                            </w:pPr>
+                            <w:r>
+                              <w:rPr>
+                                <w:lang w:val="en-US"/>
+                              </w:rPr>
+                              <w:t xml:space="preserve">Figure </w:t>
+                            </w:r>
+                            <w:r>
+                              <w:fldChar w:fldCharType="begin"/>
+                            </w:r>
+                            <w:r>
+                              <w:rPr>
+                                <w:lang w:val="en-US"/>
+                              </w:rPr>
+                              <w:instrText xml:space="preserve"> SEQ Figure \* ARABIC </w:instrText>
+                            </w:r>
+                            <w:r>
+                              <w:fldChar w:fldCharType="separate"/>
+                            </w:r>
+                            <w:r>
+                              <w:rPr>
+                                <w:noProof/>
+                                <w:lang w:val="en-US"/>
+                              </w:rPr>
+                              <w:t>2</w:t>
+                            </w:r>
+                            <w:r>
+                              <w:fldChar w:fldCharType="end"/>
+                            </w:r>
+                            <w:r>
+                              <w:rPr>
+                                <w:lang w:val="en-US"/>
+                              </w:rPr>
+                              <w:t xml:space="preserve"> </w:t>
+                            </w:r>
+                            <w:r>
+                              <w:rPr>
+                                <w:lang w:val="en-US"/>
+                              </w:rPr>
+                              <w:t>Alternative concept for tenants and owners</w:t>
+                            </w:r>
+                            <w:r>
+                              <w:rPr>
+                                <w:lang w:val="en-US"/>
+                              </w:rPr>
+                              <w:t xml:space="preserve"> (Walldorf 16.02.2017)</w:t>
+                            </w:r>
+                          </w:p>
+                        </w:txbxContent>
+                      </wps:txbx>
+                      <wps:bodyPr rot="0" spcFirstLastPara="0" vertOverflow="overflow" horzOverflow="overflow" vert="horz" wrap="square" lIns="0" tIns="0" rIns="0" bIns="0" numCol="1" spcCol="0" rtlCol="0" fromWordArt="0" anchor="t" anchorCtr="0" forceAA="0" compatLnSpc="1">
+                        <a:prstTxWarp prst="textNoShape">
+                          <a:avLst/>
+                        </a:prstTxWarp>
+                        <a:spAutoFit/>
+                      </wps:bodyPr>
+                    </wps:wsp>
+                  </a:graphicData>
+                </a:graphic>
+              </wp:anchor>
+            </w:drawing>
+          </mc:Choice>
+          <mc:Fallback>
+            <w:pict>
+              <v:shapetype w14:anchorId="1231087E" id="_x0000_t202" coordsize="21600,21600" o:spt="202" path="m,l,21600r21600,l21600,xe">
+                <v:stroke joinstyle="miter"/>
+                <v:path gradientshapeok="t" o:connecttype="rect"/>
+              </v:shapetype>
+              <v:shape id="Text Box 4" o:spid="_x0000_s1026" type="#_x0000_t202" style="position:absolute;left:0;text-align:left;margin-left:0;margin-top:245.5pt;width:261.9pt;height:.05pt;z-index:251660288;visibility:visible;mso-wrap-style:square;mso-wrap-distance-left:9pt;mso-wrap-distance-top:0;mso-wrap-distance-right:9pt;mso-wrap-distance-bottom:0;mso-position-horizontal:absolute;mso-position-horizontal-relative:text;mso-position-vertical:absolute;mso-position-vertical-relative:text;v-text-anchor:top" o:gfxdata="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" stroked="f">
+                <v:textbox style="mso-fit-shape-to-text:t" inset="0,0,0,0">
+                  <w:txbxContent>
+                    <w:p>
+                      <w:pPr>
+                        <w:pStyle w:val="Caption"/>
+                        <w:rPr>
+                          <w:noProof/>
+                          <w:lang w:val="en-US"/>
+                        </w:rPr>
+                      </w:pPr>
+                      <w:r>
+                        <w:rPr>
+                          <w:lang w:val="en-US"/>
+                        </w:rPr>
+                        <w:t xml:space="preserve">Figure </w:t>
+                      </w:r>
+                      <w:r>
+                        <w:fldChar w:fldCharType="begin"/>
+                      </w:r>
+                      <w:r>
+                        <w:rPr>
+                          <w:lang w:val="en-US"/>
+                        </w:rPr>
+                        <w:instrText xml:space="preserve"> SEQ Figure \* ARABIC </w:instrText>
+                      </w:r>
+                      <w:r>
+                        <w:fldChar w:fldCharType="separate"/>
+                      </w:r>
+                      <w:r>
+                        <w:rPr>
+                          <w:noProof/>
+                          <w:lang w:val="en-US"/>
+                        </w:rPr>
+                        <w:t>2</w:t>
+                      </w:r>
+                      <w:r>
+                        <w:fldChar w:fldCharType="end"/>
+                      </w:r>
+                      <w:r>
+                        <w:rPr>
+                          <w:lang w:val="en-US"/>
+                        </w:rPr>
+                        <w:t xml:space="preserve"> </w:t>
+                      </w:r>
+                      <w:r>
+                        <w:rPr>
+                          <w:lang w:val="en-US"/>
+                        </w:rPr>
+                        <w:t>Alternative concept for tenants and owners</w:t>
+                      </w:r>
+                      <w:r>
+                        <w:rPr>
+                          <w:lang w:val="en-US"/>
+                        </w:rPr>
+                        <w:t xml:space="preserve"> (Walldorf 16.02.2017)</w:t>
+                      </w:r>
+                    </w:p>
+                  </w:txbxContent>
+                </v:textbox>
+                <w10:wrap type="topAndBottom"/>
+              </v:shape>
+            </w:pict>
+          </mc:Fallback>
+        </mc:AlternateContent>
+      </w:r>
       <w:r>
         <w:rPr>
           <w:noProof/>
           <w:lang w:eastAsia="de-DE"/>
         </w:rPr>
-        <w:lastRenderedPageBreak/>
         <w:drawing>
-          <wp:inline distT="0" distB="0" distL="0" distR="0" wp14:anchorId="6DD4D5CF" wp14:editId="191B5DF1">
-            <wp:extent cx="3324860" cy="3384550"/>
-            <wp:effectExtent l="0" t="0" r="8890" b="6350"/>
+          <wp:anchor distT="0" distB="0" distL="114300" distR="114300" simplePos="0" relativeHeight="251658240" behindDoc="0" locked="0" layoutInCell="1" allowOverlap="1" wp14:anchorId="7EE94B8A" wp14:editId="3AD0536A">
+            <wp:simplePos x="0" y="0"/>
+            <wp:positionH relativeFrom="margin">
+              <wp:align>left</wp:align>
+            </wp:positionH>
+            <wp:positionV relativeFrom="page">
+              <wp:posOffset>576580</wp:posOffset>
+            </wp:positionV>
+            <wp:extent cx="3326400" cy="3384000"/>
+            <wp:effectExtent l="0" t="0" r="7620" b="6985"/>
+            <wp:wrapTopAndBottom/>
             <wp:docPr id="2" name="Picture 2"/>
             <wp:cNvGraphicFramePr>
               <a:graphicFrameLocks xmlns:a="http://schemas.openxmlformats.org/drawingml/2006/main" noChangeAspect="1"/>
@@ -2323,7 +2733,7 @@
                     <pic:cNvPicPr/>
                   </pic:nvPicPr>
                   <pic:blipFill rotWithShape="1">
-                    <a:blip r:embed="rId9">
+                    <a:blip r:embed="rId11">
                       <a:extLst>
                         <a:ext uri="{28A0092B-C50C-407E-A947-70E740481C1C}">
                           <a14:useLocalDpi xmlns:a14="http://schemas.microsoft.com/office/drawing/2010/main" val="0"/>
@@ -2336,7 +2746,7 @@
                   <pic:spPr bwMode="auto">
                     <a:xfrm>
                       <a:off x="0" y="0"/>
-                      <a:ext cx="3330086" cy="3389870"/>
+                      <a:ext cx="3326400" cy="3384000"/>
                     </a:xfrm>
                     <a:prstGeom prst="rect">
                       <a:avLst/>
@@ -2353,69 +2763,18 @@
                 </pic:pic>
               </a:graphicData>
             </a:graphic>
-          </wp:inline>
+            <wp14:sizeRelH relativeFrom="margin">
+              <wp14:pctWidth>0</wp14:pctWidth>
+            </wp14:sizeRelH>
+            <wp14:sizeRelV relativeFrom="margin">
+              <wp14:pctHeight>0</wp14:pctHeight>
+            </wp14:sizeRelV>
+          </wp:anchor>
         </w:drawing>
       </w:r>
     </w:p>
     <w:p>
       <w:pPr>
-        <w:pStyle w:val="Caption"/>
-        <w:rPr>
-          <w:lang w:val="en-US"/>
-        </w:rPr>
-      </w:pPr>
-      <w:r>
-        <w:rPr>
-          <w:lang w:val="en-US"/>
-        </w:rPr>
-        <w:t xml:space="preserve">Figure </w:t>
-      </w:r>
-      <w:r>
-        <w:rPr>
-          <w:lang w:val="en-US"/>
-        </w:rPr>
-        <w:fldChar w:fldCharType="begin"/>
-      </w:r>
-      <w:r>
-        <w:rPr>
-          <w:lang w:val="en-US"/>
-        </w:rPr>
-        <w:instrText xml:space="preserve"> SEQ Figure \* ARABIC </w:instrText>
-      </w:r>
-      <w:r>
-        <w:rPr>
-          <w:lang w:val="en-US"/>
-        </w:rPr>
-        <w:fldChar w:fldCharType="separate"/>
-      </w:r>
-      <w:r>
-        <w:rPr>
-          <w:noProof/>
-          <w:lang w:val="en-US"/>
-        </w:rPr>
-        <w:t>2</w:t>
-      </w:r>
-      <w:r>
-        <w:rPr>
-          <w:lang w:val="en-US"/>
-        </w:rPr>
-        <w:fldChar w:fldCharType="end"/>
-      </w:r>
-      <w:r>
-        <w:rPr>
-          <w:lang w:val="en-US"/>
-        </w:rPr>
-        <w:t xml:space="preserve"> Alternative concept for tenants and owners</w:t>
-      </w:r>
-      <w:r>
-        <w:rPr>
-          <w:lang w:val="en-US"/>
-        </w:rPr>
-        <w:t xml:space="preserve"> (Walldorf 16.02.2017)</w:t>
-      </w:r>
-    </w:p>
-    <w:p>
-      <w:pPr>
         <w:jc w:val="both"/>
         <w:rPr>
           <w:lang w:val="en-US"/>
@@ -2423,39 +2782,95 @@
       </w:pPr>
       <w:r>
         <w:rPr>
-          <w:lang w:val="en-US"/>
-        </w:rPr>
-        <w:t xml:space="preserve">(3) </w:t>
-      </w:r>
-      <w:r>
-        <w:rPr>
-          <w:lang w:val="en-US"/>
-        </w:rPr>
-        <w:t xml:space="preserve">Figure 2 shows an alternative approach to ownership. In this approach a single user would own a data object so he can do everything with it. The tenant would then be a kind of secondary owner or group in Linux terms. This solves the problem that users could have no permissions to </w:t>
-      </w:r>
-      <w:r>
-        <w:rPr>
-          <w:lang w:val="en-US"/>
-        </w:rPr>
-        <w:t>e.g.</w:t>
-      </w:r>
-      <w:r>
-        <w:rPr>
-          <w:lang w:val="en-US"/>
-        </w:rPr>
-        <w:t xml:space="preserve"> remove data objects that they have</w:t>
-      </w:r>
-      <w:r>
-        <w:rPr>
-          <w:lang w:val="en-US"/>
-        </w:rPr>
-        <w:t xml:space="preserve"> just</w:t>
-      </w:r>
-      <w:r>
-        <w:rPr>
-          <w:lang w:val="en-US"/>
-        </w:rPr>
-        <w:t xml:space="preserve"> created on accident. However</w:t>
+          <w:highlight w:val="yellow"/>
+          <w:lang w:val="en-US"/>
+        </w:rPr>
+        <w:t>Approach (1) solves the problem on hand, however these explicitly granted remove permissions are not just removed when the ownership of the data object changes, but remain. This could lead to users being able to delete data objects in other tenants, just because they created the object. Approach (3) more explicitly creates an ownership relation that can be edited and is thus chosen.</w:t>
+      </w:r>
+    </w:p>
+    <w:p>
+      <w:pPr>
+        <w:jc w:val="both"/>
+        <w:rPr>
+          <w:lang w:val="en-US"/>
+        </w:rPr>
+      </w:pPr>
+      <w:r>
+        <w:rPr>
+          <w:highlight w:val="yellow"/>
+          <w:lang w:val="en-US"/>
+        </w:rPr>
+        <w:t>As the tenant is a data object itself, it also has an owner. The owning tenant of a tenant is the tenant itself.</w:t>
+      </w:r>
+    </w:p>
+    <w:p>
+      <w:pPr>
+        <w:pStyle w:val="Heading2"/>
+        <w:rPr>
+          <w:lang w:val="en-US"/>
+        </w:rPr>
+      </w:pPr>
+      <w:r>
+        <w:rPr>
+          <w:lang w:val="en-US"/>
+        </w:rPr>
+        <w:t>Subtenants</w:t>
+      </w:r>
+    </w:p>
+    <w:p>
+      <w:pPr>
+        <w:jc w:val="both"/>
+        <w:rPr>
+          <w:lang w:val="en-US"/>
+        </w:rPr>
+      </w:pPr>
+      <w:r>
+        <w:rPr>
+          <w:lang w:val="en-US"/>
+        </w:rPr>
+        <w:t xml:space="preserve">Subtenants could be a convenient way to restrict the permissions of certain users to only a part of a tenant’s domain. However, this introduces a hierarchy of tenants that brings with it its own </w:t>
+      </w:r>
+      <w:r>
+        <w:rPr>
+          <w:lang w:val="en-US"/>
+        </w:rPr>
+        <w:t>challenges</w:t>
+      </w:r>
+      <w:r>
+        <w:rPr>
+          <w:lang w:val="en-US"/>
+        </w:rPr>
+        <w:t>. Imagine there is a tenant “tw2017” and the 49er boat class races should</w:t>
+      </w:r>
+      <w:r>
+        <w:rPr>
+          <w:lang w:val="en-US"/>
+        </w:rPr>
+        <w:t xml:space="preserve"> not be manageable by the same r</w:t>
+      </w:r>
+      <w:r>
+        <w:rPr>
+          <w:lang w:val="en-US"/>
+        </w:rPr>
+        <w:t>ace</w:t>
+      </w:r>
+      <w:r>
+        <w:rPr>
+          <w:lang w:val="en-US"/>
+        </w:rPr>
+        <w:t xml:space="preserve"> </w:t>
+      </w:r>
+      <w:r>
+        <w:rPr>
+          <w:lang w:val="en-US"/>
+        </w:rPr>
+        <w:t xml:space="preserve">managers that can manage races of the other regattas. So “tw2017” would require a subtenant “other” and “49er” that encapsulate the 49er boat class and everything else from each other. Now if a permission is checked on an ACL, the ACL has to traverse the tenant hierarchy to find out if the user is part of a role for a parent tenant that grants the permission. </w:t>
+      </w:r>
+      <w:r>
+        <w:rPr>
+          <w:lang w:val="en-US"/>
+        </w:rPr>
+        <w:t>However</w:t>
       </w:r>
       <w:r>
         <w:rPr>
@@ -2467,27 +2882,25 @@
         <w:rPr>
           <w:lang w:val="en-US"/>
         </w:rPr>
-        <w:t xml:space="preserve"> it also introduces a </w:t>
-      </w:r>
-      <w:r>
-        <w:rPr>
-          <w:lang w:val="en-US"/>
-        </w:rPr>
-        <w:t>second layer of ownership.</w:t>
-      </w:r>
-    </w:p>
-    <w:p>
-      <w:pPr>
-        <w:pStyle w:val="Heading2"/>
-        <w:rPr>
-          <w:lang w:val="en-US"/>
-        </w:rPr>
-      </w:pPr>
-      <w:r>
-        <w:rPr>
-          <w:lang w:val="en-US"/>
-        </w:rPr>
-        <w:t>Subtenants</w:t>
+        <w:t xml:space="preserve"> the convenience of tenant hierarchies might be stronger than the traversal problem</w:t>
+      </w:r>
+      <w:r>
+        <w:rPr>
+          <w:lang w:val="en-US"/>
+        </w:rPr>
+        <w:t>, because the hierarchy will prob</w:t>
+      </w:r>
+      <w:r>
+        <w:rPr>
+          <w:lang w:val="en-US"/>
+        </w:rPr>
+        <w:t>ably never be deeper than one or two levels</w:t>
+      </w:r>
+      <w:r>
+        <w:rPr>
+          <w:lang w:val="en-US"/>
+        </w:rPr>
+        <w:t>.</w:t>
       </w:r>
     </w:p>
     <w:p>
@@ -2501,159 +2914,12 @@
         <w:rPr>
           <w:lang w:val="en-US"/>
         </w:rPr>
-        <w:t xml:space="preserve">Subtenants could be a convenient way to restrict the permissions of certain users to only a part of a tenant’s domain. However, this introduces a hierarchy of tenants that brings with it its own </w:t>
-      </w:r>
-      <w:r>
-        <w:rPr>
-          <w:lang w:val="en-US"/>
-        </w:rPr>
-        <w:t>challenges</w:t>
-      </w:r>
-      <w:r>
-        <w:rPr>
-          <w:lang w:val="en-US"/>
-        </w:rPr>
-        <w:t>. Imagine there is a tenant “tw2017” and the 49er boat class races should</w:t>
-      </w:r>
-      <w:r>
-        <w:rPr>
-          <w:lang w:val="en-US"/>
-        </w:rPr>
-        <w:t xml:space="preserve"> not be manageable by the same r</w:t>
-      </w:r>
-      <w:r>
-        <w:rPr>
-          <w:lang w:val="en-US"/>
-        </w:rPr>
-        <w:t>ace</w:t>
-      </w:r>
-      <w:r>
-        <w:rPr>
-          <w:lang w:val="en-US"/>
-        </w:rPr>
-        <w:t xml:space="preserve">r </w:t>
-      </w:r>
-      <w:r>
-        <w:rPr>
-          <w:lang w:val="en-US"/>
-        </w:rPr>
-        <w:t xml:space="preserve">managers that can manage races of the other regattas. So “tw2017” would require a subtenant “other” and “49er” that encapsulate the 49er boat class and everything else from each other. Now if a permission is checked on an ACL, the ACL has to traverse the tenant hierarchy to find out if the user is part of a role for a parent tenant that grants the permission. </w:t>
-      </w:r>
-      <w:r>
-        <w:rPr>
-          <w:lang w:val="en-US"/>
-        </w:rPr>
-        <w:t>However</w:t>
-      </w:r>
-      <w:r>
-        <w:rPr>
-          <w:lang w:val="en-US"/>
-        </w:rPr>
-        <w:t>,</w:t>
-      </w:r>
-      <w:r>
-        <w:rPr>
-          <w:lang w:val="en-US"/>
-        </w:rPr>
-        <w:t xml:space="preserve"> the convenience of tenant hierarchies might be stronger than the traversal problem</w:t>
-      </w:r>
-      <w:r>
-        <w:rPr>
-          <w:lang w:val="en-US"/>
-        </w:rPr>
-        <w:t>, because the hierarchy will prob</w:t>
-      </w:r>
-      <w:r>
-        <w:rPr>
-          <w:lang w:val="en-US"/>
-        </w:rPr>
-        <w:t>ably never be deeper than one or two levels</w:t>
-      </w:r>
-      <w:r>
-        <w:rPr>
-          <w:lang w:val="en-US"/>
-        </w:rPr>
-        <w:t>.</w:t>
+        <w:t>Another challenge with subtenants is how to communicate the concept to users. Which also makes it harder to imply with which tenant or subtenant a user is currently working.</w:t>
       </w:r>
     </w:p>
     <w:p>
       <w:pPr>
         <w:jc w:val="both"/>
-        <w:rPr>
-          <w:lang w:val="en-US"/>
-        </w:rPr>
-      </w:pPr>
-      <w:r>
-        <w:rPr>
-          <w:lang w:val="en-US"/>
-        </w:rPr>
-        <w:t>Another challenge with subtenants is how to communicate the concept to users. Which also makes it harder to imply with which tenant or subtenant a user is currently working.</w:t>
-      </w:r>
-    </w:p>
-    <w:p>
-      <w:pPr>
-        <w:jc w:val="both"/>
-        <w:rPr>
-          <w:lang w:val="en-US"/>
-        </w:rPr>
-      </w:pPr>
-      <w:r>
-        <w:rPr>
-          <w:lang w:val="en-US"/>
-        </w:rPr>
-        <w:t>An alternative strategy is j</w:t>
-      </w:r>
-      <w:r>
-        <w:rPr>
-          <w:lang w:val="en-US"/>
-        </w:rPr>
-        <w:t>ust creating a completely new</w:t>
-      </w:r>
-      <w:r>
-        <w:rPr>
-          <w:lang w:val="en-US"/>
-        </w:rPr>
-        <w:t xml:space="preserve"> top level</w:t>
-      </w:r>
-      <w:r>
-        <w:rPr>
-          <w:lang w:val="en-US"/>
-        </w:rPr>
-        <w:t xml:space="preserve"> tenant for the 49er boat class races</w:t>
-      </w:r>
-      <w:r>
-        <w:rPr>
-          <w:lang w:val="en-US"/>
-        </w:rPr>
-        <w:t xml:space="preserve"> of “tw2017”</w:t>
-      </w:r>
-      <w:r>
-        <w:rPr>
-          <w:lang w:val="en-US"/>
-        </w:rPr>
-        <w:t>.</w:t>
-      </w:r>
-      <w:r>
-        <w:rPr>
-          <w:lang w:val="en-US"/>
-        </w:rPr>
-        <w:t xml:space="preserve"> Only admins of a tenant could create such tenants and only they would be able to manage the newly created tenant.</w:t>
-      </w:r>
-      <w:r>
-        <w:rPr>
-          <w:lang w:val="en-US"/>
-        </w:rPr>
-        <w:t xml:space="preserve"> This</w:t>
-      </w:r>
-      <w:r>
-        <w:rPr>
-          <w:lang w:val="en-US"/>
-        </w:rPr>
-        <w:t xml:space="preserve"> would not introduce a hierarchy, but would require users that have roles for all boat classes to have their roles for both tenants instead of only the role for the parent tenant.</w:t>
-      </w:r>
-    </w:p>
-    <w:p>
-      <w:pPr>
         <w:rPr>
           <w:rFonts w:asciiTheme="majorHAnsi" w:eastAsiaTheme="majorEastAsia" w:hAnsiTheme="majorHAnsi" w:cstheme="majorBidi"/>
           <w:color w:val="2E74B5" w:themeColor="accent1" w:themeShade="BF"/>
@@ -2666,22 +2932,69 @@
         <w:rPr>
           <w:lang w:val="en-US"/>
         </w:rPr>
-        <w:br w:type="page"/>
-      </w:r>
-    </w:p>
-    <w:p>
-      <w:pPr>
-        <w:pStyle w:val="Heading1"/>
-        <w:rPr>
-          <w:lang w:val="en-US"/>
-        </w:rPr>
-      </w:pPr>
-      <w:r>
-        <w:rPr>
-          <w:lang w:val="en-US"/>
-        </w:rPr>
-        <w:lastRenderedPageBreak/>
-        <w:t>Permissions in the Frontend</w:t>
+        <w:t>An alternative strategy is j</w:t>
+      </w:r>
+      <w:r>
+        <w:rPr>
+          <w:lang w:val="en-US"/>
+        </w:rPr>
+        <w:t>ust creating a completely new</w:t>
+      </w:r>
+      <w:r>
+        <w:rPr>
+          <w:lang w:val="en-US"/>
+        </w:rPr>
+        <w:t xml:space="preserve"> top level</w:t>
+      </w:r>
+      <w:r>
+        <w:rPr>
+          <w:lang w:val="en-US"/>
+        </w:rPr>
+        <w:t xml:space="preserve"> tenant for the 49er boat class races</w:t>
+      </w:r>
+      <w:r>
+        <w:rPr>
+          <w:lang w:val="en-US"/>
+        </w:rPr>
+        <w:t xml:space="preserve"> of “tw2017”</w:t>
+      </w:r>
+      <w:r>
+        <w:rPr>
+          <w:lang w:val="en-US"/>
+        </w:rPr>
+        <w:t>.</w:t>
+      </w:r>
+      <w:r>
+        <w:rPr>
+          <w:lang w:val="en-US"/>
+        </w:rPr>
+        <w:t xml:space="preserve"> </w:t>
+      </w:r>
+      <w:r>
+        <w:rPr>
+          <w:lang w:val="en-US"/>
+        </w:rPr>
+        <w:t>This</w:t>
+      </w:r>
+      <w:r>
+        <w:rPr>
+          <w:lang w:val="en-US"/>
+        </w:rPr>
+        <w:t xml:space="preserve"> would not introduce a hierarchy, but would require users that have roles for all boat classes to have their roles for both tenants instead of only the role for the parent tenant.</w:t>
+      </w:r>
+    </w:p>
+    <w:p>
+      <w:pPr>
+        <w:pStyle w:val="Heading2"/>
+        <w:rPr>
+          <w:lang w:val="en-US"/>
+        </w:rPr>
+      </w:pPr>
+      <w:r>
+        <w:rPr>
+          <w:lang w:val="en-US"/>
+        </w:rPr>
+        <w:t>Administration of Authorization</w:t>
       </w:r>
     </w:p>
     <w:p>
@@ -2695,161 +3008,7 @@
         <w:rPr>
           <w:lang w:val="en-US"/>
         </w:rPr>
-        <w:t>Currently the permissions of the roles are hard coded and can thus be easily imported in the frontend. Dynamic roles that can change on runtime would require to pass the permissions implied by the roles to the frontend</w:t>
-      </w:r>
-      <w:r>
-        <w:rPr>
-          <w:lang w:val="en-US"/>
-        </w:rPr>
-        <w:t>.</w:t>
-      </w:r>
-    </w:p>
-    <w:p>
-      <w:pPr>
-        <w:jc w:val="both"/>
-        <w:rPr>
-          <w:lang w:val="en-US"/>
-        </w:rPr>
-      </w:pPr>
-      <w:r>
-        <w:rPr>
-          <w:lang w:val="en-US"/>
-        </w:rPr>
-        <w:t xml:space="preserve">One option would be to </w:t>
-      </w:r>
-      <w:r>
-        <w:rPr>
-          <w:lang w:val="en-US"/>
-        </w:rPr>
-        <w:t>resolved</w:t>
-      </w:r>
-      <w:r>
-        <w:rPr>
-          <w:lang w:val="en-US"/>
-        </w:rPr>
-        <w:t xml:space="preserve"> all permissions of a user</w:t>
-      </w:r>
-      <w:r>
-        <w:rPr>
-          <w:lang w:val="en-US"/>
-        </w:rPr>
-        <w:t xml:space="preserve"> before passing the set of permissions </w:t>
-      </w:r>
-      <w:r>
-        <w:rPr>
-          <w:lang w:val="en-US"/>
-        </w:rPr>
-        <w:t>into the frontend. In a distributed system with multiple servers where a user could have permissions this is no viable solution.</w:t>
-      </w:r>
-    </w:p>
-    <w:p>
-      <w:pPr>
-        <w:jc w:val="both"/>
-        <w:rPr>
-          <w:lang w:val="en-US"/>
-        </w:rPr>
-      </w:pPr>
-      <w:r>
-        <w:rPr>
-          <w:lang w:val="en-US"/>
-        </w:rPr>
-        <w:t xml:space="preserve">ACLs </w:t>
-      </w:r>
-      <w:r>
-        <w:rPr>
-          <w:lang w:val="en-US"/>
-        </w:rPr>
-        <w:t>could be</w:t>
-      </w:r>
-      <w:r>
-        <w:rPr>
-          <w:lang w:val="en-US"/>
-        </w:rPr>
-        <w:t xml:space="preserve"> delivered with the object itself. A permission on an object can then be checked in the frontend by asking the ACL delivered with the object.</w:t>
-      </w:r>
-      <w:r>
-        <w:rPr>
-          <w:lang w:val="en-US"/>
-        </w:rPr>
-        <w:t xml:space="preserve"> This would require to add a call to the permission system to every remote procedure call that returns an object.</w:t>
-      </w:r>
-    </w:p>
-    <w:p>
-      <w:pPr>
-        <w:jc w:val="both"/>
-        <w:rPr>
-          <w:lang w:val="en-US"/>
-        </w:rPr>
-      </w:pPr>
-      <w:r>
-        <w:rPr>
-          <w:lang w:val="en-US"/>
-        </w:rPr>
-        <w:t>A third but possibly resource hungry possibility would be to implement a service that can be called from the frontend to check single permissions. The service would implement some kind of hasPermission(permission) method.</w:t>
-      </w:r>
-      <w:r>
-        <w:rPr>
-          <w:lang w:val="en-US"/>
-        </w:rPr>
-        <w:t xml:space="preserve"> This could then be used from the frontend as well as the server code.</w:t>
-      </w:r>
-    </w:p>
-    <w:p>
-      <w:pPr>
-        <w:pStyle w:val="Heading1"/>
-        <w:rPr>
-          <w:lang w:val="en-US"/>
-        </w:rPr>
-      </w:pPr>
-      <w:r>
-        <w:rPr>
-          <w:lang w:val="en-US"/>
-        </w:rPr>
-        <w:t>Administration of Authorization</w:t>
-      </w:r>
-    </w:p>
-    <w:p>
-      <w:pPr>
-        <w:jc w:val="both"/>
-        <w:rPr>
-          <w:lang w:val="en-US"/>
-        </w:rPr>
-      </w:pPr>
-      <w:r>
-        <w:rPr>
-          <w:lang w:val="en-US"/>
-        </w:rPr>
-        <w:t xml:space="preserve">This section will discuss how </w:t>
-      </w:r>
-      <w:r>
-        <w:rPr>
-          <w:lang w:val="en-US"/>
-        </w:rPr>
-        <w:t>it is determined if a user can grant or revoke a permission</w:t>
-      </w:r>
-      <w:r>
-        <w:rPr>
-          <w:lang w:val="en-US"/>
-        </w:rPr>
-        <w:t>.</w:t>
-      </w:r>
-      <w:r>
-        <w:rPr>
-          <w:lang w:val="en-US"/>
-        </w:rPr>
-        <w:t xml:space="preserve"> Therefore</w:t>
-      </w:r>
-      <w:r>
-        <w:rPr>
-          <w:lang w:val="en-US"/>
-        </w:rPr>
-        <w:t>,</w:t>
-      </w:r>
-      <w:r>
-        <w:rPr>
-          <w:lang w:val="en-US"/>
-        </w:rPr>
-        <w:t xml:space="preserve"> we define two rules:</w:t>
+        <w:t>This section will discuss how it is determined if a user can grant or revoke a permission. Therefore, we define two rules:</w:t>
       </w:r>
     </w:p>
     <w:p>
@@ -2868,6 +3027,7 @@
         <w:rPr>
           <w:lang w:val="en-US"/>
         </w:rPr>
+        <w:lastRenderedPageBreak/>
         <w:t>We define authority as power which has been legitimately obtained</w:t>
       </w:r>
       <w:r>
@@ -2884,7 +3044,6 @@
           <w:id w:val="51056689"/>
           <w:citation/>
         </w:sdtPr>
-        <w:sdtEndPr/>
         <w:sdtContent>
           <w:r>
             <w:rPr>
@@ -2970,7 +3129,6 @@
           <w:id w:val="-652829459"/>
           <w:citation/>
         </w:sdtPr>
-        <w:sdtEndPr/>
         <w:sdtContent>
           <w:r>
             <w:rPr>
@@ -3023,19 +3181,7 @@
         <w:rPr>
           <w:lang w:val="en-US"/>
         </w:rPr>
-        <w:t xml:space="preserve">data objects </w:t>
-      </w:r>
-      <w:r>
-        <w:rPr>
-          <w:lang w:val="en-US"/>
-        </w:rPr>
-        <w:t>have</w:t>
-      </w:r>
-      <w:r>
-        <w:rPr>
-          <w:lang w:val="en-US"/>
-        </w:rPr>
-        <w:t xml:space="preserve"> to have a single user as the owner.</w:t>
+        <w:t>data objects must have a single user as the owner.</w:t>
       </w:r>
       <w:r>
         <w:rPr>
@@ -3047,7 +3193,171 @@
         <w:rPr>
           <w:lang w:val="en-US"/>
         </w:rPr>
-        <w:t xml:space="preserve"> Not every user that can create data objects in a tenant should automatically be the owner of every data object of the tenant, but in return should also not lose rights e.g. for removing an accidentally created data object on creation, because the tenant is the owner</w:t>
+        <w:t xml:space="preserve"> Not every user that can create data objects in a tenant should automatically be the owner of every data object of the tenant, but in return should also not lose rights e.g. for removing an accidentally created data object on creation, because the tenant is the owner.</w:t>
+      </w:r>
+      <w:r>
+        <w:rPr>
+          <w:lang w:val="en-US"/>
+        </w:rPr>
+        <w:t xml:space="preserve"> Thus, in our approach the creator of a data object will be the owner and the tenant he is currently logged in to will be the owning tenant.</w:t>
+      </w:r>
+    </w:p>
+    <w:p>
+      <w:pPr>
+        <w:jc w:val="both"/>
+        <w:rPr>
+          <w:lang w:val="en-US"/>
+        </w:rPr>
+      </w:pPr>
+      <w:r>
+        <w:rPr>
+          <w:highlight w:val="yellow"/>
+          <w:lang w:val="en-US"/>
+        </w:rPr>
+        <w:t>Another challenge after having a concept for ownership is the delegation</w:t>
+      </w:r>
+      <w:r>
+        <w:rPr>
+          <w:highlight w:val="yellow"/>
+          <w:lang w:val="en-US"/>
+        </w:rPr>
+        <w:t xml:space="preserve"> of power. </w:t>
+      </w:r>
+      <w:r>
+        <w:rPr>
+          <w:highlight w:val="yellow"/>
+          <w:lang w:val="en-US"/>
+        </w:rPr>
+        <w:t>Not every user should be allowed to delegate his permissions to other users, thus there has to be a “grantPermission” permission that allows a user to delegate all his permissions to other users.</w:t>
+      </w:r>
+    </w:p>
+    <w:p>
+      <w:pPr>
+        <w:pStyle w:val="Heading2"/>
+        <w:rPr>
+          <w:lang w:val="en-US"/>
+        </w:rPr>
+      </w:pPr>
+      <w:r>
+        <w:rPr>
+          <w:lang w:val="en-US"/>
+        </w:rPr>
+        <w:t>Implementation of Ownership</w:t>
+      </w:r>
+    </w:p>
+    <w:p>
+      <w:pPr>
+        <w:jc w:val="both"/>
+        <w:rPr>
+          <w:lang w:val="en-US"/>
+        </w:rPr>
+      </w:pPr>
+      <w:r>
+        <w:rPr>
+          <w:highlight w:val="yellow"/>
+          <w:lang w:val="en-US"/>
+        </w:rPr>
+        <w:t>Ownership is modeled as an explicit association between exactly one user and data objects and exactly one tenant and data objects. Owning a data object implies having all permissions on that object, as ownership is the regarded as the source of authority.</w:t>
+      </w:r>
+      <w:r>
+        <w:rPr>
+          <w:highlight w:val="yellow"/>
+          <w:lang w:val="en-US"/>
+        </w:rPr>
+        <w:t xml:space="preserve"> In order to change ownership one has to be either owning user or tenant owner. If the user only changes the tenant owner he may remain owning user. If the user only changes the owning user he may remain owning tenant.</w:t>
+      </w:r>
+    </w:p>
+    <w:p>
+      <w:pPr>
+        <w:pStyle w:val="Heading2"/>
+        <w:rPr>
+          <w:lang w:val="en-US"/>
+        </w:rPr>
+      </w:pPr>
+      <w:r>
+        <w:rPr>
+          <w:lang w:val="en-US"/>
+        </w:rPr>
+        <w:t>Implementation of sharing data objects with public</w:t>
+      </w:r>
+    </w:p>
+    <w:p>
+      <w:pPr>
+        <w:jc w:val="both"/>
+        <w:rPr>
+          <w:highlight w:val="yellow"/>
+          <w:lang w:val="en-US"/>
+        </w:rPr>
+      </w:pPr>
+      <w:r>
+        <w:rPr>
+          <w:highlight w:val="yellow"/>
+          <w:lang w:val="en-US"/>
+        </w:rPr>
+        <w:t>In general, sharing a data object with the public should just be granting the “view” permission to everyone. This in return allows everybody that knows the link where one can view the data object to view it.</w:t>
+      </w:r>
+    </w:p>
+    <w:p>
+      <w:pPr>
+        <w:jc w:val="both"/>
+        <w:rPr>
+          <w:highlight w:val="yellow"/>
+          <w:lang w:val="en-US"/>
+        </w:rPr>
+      </w:pPr>
+      <w:r>
+        <w:rPr>
+          <w:highlight w:val="yellow"/>
+          <w:lang w:val="en-US"/>
+        </w:rPr>
+        <w:t>This is separated from promoting this public data object (e.g. event) on the official SAP site. This would have to be a separate list which can be edited by e.g. media admins.</w:t>
+      </w:r>
+      <w:r>
+        <w:rPr>
+          <w:highlight w:val="yellow"/>
+          <w:lang w:val="en-US"/>
+        </w:rPr>
+        <w:t xml:space="preserve"> This would however only link to the source, because otherwise all promoted material would have to be imported to the archive.</w:t>
+      </w:r>
+    </w:p>
+    <w:p>
+      <w:pPr>
+        <w:pStyle w:val="Heading1"/>
+        <w:rPr>
+          <w:lang w:val="en-US"/>
+        </w:rPr>
+      </w:pPr>
+      <w:r>
+        <w:rPr>
+          <w:lang w:val="en-US"/>
+        </w:rPr>
+        <w:t>Permissions in the Frontend</w:t>
+      </w:r>
+    </w:p>
+    <w:p>
+      <w:pPr>
+        <w:jc w:val="both"/>
+        <w:rPr>
+          <w:lang w:val="en-US"/>
+        </w:rPr>
+      </w:pPr>
+      <w:r>
+        <w:rPr>
+          <w:lang w:val="en-US"/>
+        </w:rPr>
+        <w:t xml:space="preserve">Currently the permissions of the roles are hard coded and can thus be easily imported in the frontend. Dynamic roles that can change on runtime would require </w:t>
+      </w:r>
+      <w:r>
+        <w:rPr>
+          <w:lang w:val="en-US"/>
+        </w:rPr>
+        <w:t>passing</w:t>
+      </w:r>
+      <w:r>
+        <w:rPr>
+          <w:lang w:val="en-US"/>
+        </w:rPr>
+        <w:t xml:space="preserve"> the permissions implied by the roles to the frontend</w:t>
       </w:r>
       <w:r>
         <w:rPr>
@@ -3058,6 +3368,172 @@
     </w:p>
     <w:p>
       <w:pPr>
+        <w:jc w:val="both"/>
+        <w:rPr>
+          <w:lang w:val="en-US"/>
+        </w:rPr>
+      </w:pPr>
+      <w:r>
+        <w:rPr>
+          <w:lang w:val="en-US"/>
+        </w:rPr>
+        <w:t xml:space="preserve">One option would be to </w:t>
+      </w:r>
+      <w:r>
+        <w:rPr>
+          <w:lang w:val="en-US"/>
+        </w:rPr>
+        <w:t>resolve</w:t>
+      </w:r>
+      <w:r>
+        <w:rPr>
+          <w:lang w:val="en-US"/>
+        </w:rPr>
+        <w:t xml:space="preserve"> all permissions of a user</w:t>
+      </w:r>
+      <w:r>
+        <w:rPr>
+          <w:lang w:val="en-US"/>
+        </w:rPr>
+        <w:t xml:space="preserve"> before passing the set of permissions </w:t>
+      </w:r>
+      <w:r>
+        <w:rPr>
+          <w:lang w:val="en-US"/>
+        </w:rPr>
+        <w:t>into the frontend. In a distributed system with multiple servers where a user could have permissions this is no viable solution.</w:t>
+      </w:r>
+    </w:p>
+    <w:p>
+      <w:pPr>
+        <w:jc w:val="both"/>
+        <w:rPr>
+          <w:lang w:val="en-US"/>
+        </w:rPr>
+      </w:pPr>
+      <w:r>
+        <w:rPr>
+          <w:lang w:val="en-US"/>
+        </w:rPr>
+        <w:t xml:space="preserve">ACLs </w:t>
+      </w:r>
+      <w:r>
+        <w:rPr>
+          <w:lang w:val="en-US"/>
+        </w:rPr>
+        <w:t>could be</w:t>
+      </w:r>
+      <w:r>
+        <w:rPr>
+          <w:lang w:val="en-US"/>
+        </w:rPr>
+        <w:t xml:space="preserve"> delivered with the object itself. A permission on an object can then be checked in the frontend by asking the ACL delivered with the object.</w:t>
+      </w:r>
+      <w:r>
+        <w:rPr>
+          <w:lang w:val="en-US"/>
+        </w:rPr>
+        <w:t xml:space="preserve"> This would require </w:t>
+      </w:r>
+      <w:r>
+        <w:rPr>
+          <w:lang w:val="en-US"/>
+        </w:rPr>
+        <w:t>adding</w:t>
+      </w:r>
+      <w:r>
+        <w:rPr>
+          <w:lang w:val="en-US"/>
+        </w:rPr>
+        <w:t xml:space="preserve"> a call to the permission system to every remote procedure call that returns an object.</w:t>
+      </w:r>
+    </w:p>
+    <w:p>
+      <w:pPr>
+        <w:jc w:val="both"/>
+        <w:rPr>
+          <w:lang w:val="en-US"/>
+        </w:rPr>
+      </w:pPr>
+      <w:r>
+        <w:rPr>
+          <w:lang w:val="en-US"/>
+        </w:rPr>
+        <w:t>A third but possibly resource hungry possibility would be to implement a service that can be called from the frontend to check single permissions. The service would implement some kind of hasPermission(permission) method.</w:t>
+      </w:r>
+      <w:r>
+        <w:rPr>
+          <w:lang w:val="en-US"/>
+        </w:rPr>
+        <w:t xml:space="preserve"> This could then be used from the frontend as well as the server code.</w:t>
+      </w:r>
+    </w:p>
+    <w:p>
+      <w:pPr>
+        <w:jc w:val="both"/>
+        <w:rPr>
+          <w:lang w:val="en-US"/>
+        </w:rPr>
+      </w:pPr>
+      <w:r>
+        <w:rPr>
+          <w:highlight w:val="yellow"/>
+          <w:lang w:val="en-US"/>
+        </w:rPr>
+        <w:t>As ACLs will probably remain small in general, we will implement the second approach.</w:t>
+      </w:r>
+      <w:r>
+        <w:rPr>
+          <w:highlight w:val="yellow"/>
+          <w:lang w:val="en-US"/>
+        </w:rPr>
+        <w:t xml:space="preserve"> Furthermore</w:t>
+      </w:r>
+      <w:r>
+        <w:rPr>
+          <w:highlight w:val="yellow"/>
+          <w:lang w:val="en-US"/>
+        </w:rPr>
+        <w:t>,</w:t>
+      </w:r>
+      <w:r>
+        <w:rPr>
+          <w:highlight w:val="yellow"/>
+          <w:lang w:val="en-US"/>
+        </w:rPr>
+        <w:t xml:space="preserve"> the ACLs</w:t>
+      </w:r>
+      <w:r>
+        <w:rPr>
+          <w:highlight w:val="yellow"/>
+          <w:lang w:val="en-US"/>
+        </w:rPr>
+        <w:t xml:space="preserve"> that are returned by the server</w:t>
+      </w:r>
+      <w:r>
+        <w:rPr>
+          <w:highlight w:val="yellow"/>
+          <w:lang w:val="en-US"/>
+        </w:rPr>
+        <w:t xml:space="preserve"> will be reduced to the </w:t>
+      </w:r>
+      <w:r>
+        <w:rPr>
+          <w:highlight w:val="yellow"/>
+          <w:lang w:val="en-US"/>
+        </w:rPr>
+        <w:t>entries</w:t>
+      </w:r>
+      <w:r>
+        <w:rPr>
+          <w:highlight w:val="yellow"/>
+          <w:lang w:val="en-US"/>
+        </w:rPr>
+        <w:t xml:space="preserve"> that are relevant for the current user.</w:t>
+      </w:r>
+    </w:p>
+    <w:p>
+      <w:pPr>
         <w:pStyle w:val="Heading1"/>
         <w:rPr>
           <w:lang w:val="en-US"/>
@@ -3067,7 +3543,8 @@
         <w:rPr>
           <w:lang w:val="en-US"/>
         </w:rPr>
-        <w:t>Creation of Access Control Lists</w:t>
+        <w:lastRenderedPageBreak/>
+        <w:t>Permission Defaults</w:t>
       </w:r>
     </w:p>
     <w:p>
@@ -3081,19 +3558,13 @@
         <w:rPr>
           <w:lang w:val="en-US"/>
         </w:rPr>
-        <w:t>ACLs could either be created when the associated data object is created or when they are used the first time, i.e. a first entry is created in the ACL.</w:t>
-      </w:r>
-      <w:r>
-        <w:rPr>
-          <w:lang w:val="en-US"/>
-        </w:rPr>
-        <w:t xml:space="preserve"> However, if the ACL is initialized with default permissions, the ACL would be created when the data object is created anyway. </w:t>
-      </w:r>
-      <w:r>
-        <w:rPr>
-          <w:lang w:val="en-US"/>
-        </w:rPr>
-        <w:t xml:space="preserve"> As data objects should only have one ACL each, the user should not be able to create the ACLs, this should instead be automated.</w:t>
+        <w:t xml:space="preserve">This section will discuss how to handle default permissions. </w:t>
+      </w:r>
+      <w:r>
+        <w:rPr>
+          <w:lang w:val="en-US"/>
+        </w:rPr>
+        <w:t>Default permissions for data objects should not be implied by the context they are created in. Implying permissions could lead to unwanted permissions on data objects.</w:t>
       </w:r>
     </w:p>
     <w:p>
@@ -3126,7 +3597,31 @@
         <w:rPr>
           <w:lang w:val="en-US"/>
         </w:rPr>
-        <w:t>Each type of ACL has its own mask of permissions it gets assigned. This has the advantage over pure roles that if one wants to change the norm only for one instance of an object he can. The masks could even be editable for each tenant so different defaults can be set.</w:t>
+        <w:t xml:space="preserve">Each type of object </w:t>
+      </w:r>
+      <w:r>
+        <w:rPr>
+          <w:lang w:val="en-US"/>
+        </w:rPr>
+        <w:t xml:space="preserve">has its own mask of permissions it gets assigned. This has the advantage over pure roles that if one wants to change the norm only for one instance of an object </w:t>
+      </w:r>
+      <w:r>
+        <w:rPr>
+          <w:lang w:val="en-US"/>
+        </w:rPr>
+        <w:t>one</w:t>
+      </w:r>
+      <w:r>
+        <w:rPr>
+          <w:lang w:val="en-US"/>
+        </w:rPr>
+        <w:t xml:space="preserve"> can. The masks could even be editable for each tenant so different defaults can be set.</w:t>
+      </w:r>
+      <w:r>
+        <w:rPr>
+          <w:lang w:val="en-US"/>
+        </w:rPr>
+        <w:t xml:space="preserve"> However, this also requires that the default ACL contents are conveyed to the user for checking and display.</w:t>
       </w:r>
     </w:p>
     <w:p>
@@ -3145,36 +3640,81 @@
         <w:rPr>
           <w:lang w:val="en-US"/>
         </w:rPr>
-        <w:t>Only the “owns” permission is granted to the creator and he can choose on creation which other permissions to grant.</w:t>
-      </w:r>
-    </w:p>
-    <w:p>
-      <w:pPr>
+        <w:t>T</w:t>
+      </w:r>
+      <w:r>
+        <w:rPr>
+          <w:lang w:val="en-US"/>
+        </w:rPr>
+        <w:t>he creator</w:t>
+      </w:r>
+      <w:r>
+        <w:rPr>
+          <w:lang w:val="en-US"/>
+        </w:rPr>
+        <w:t xml:space="preserve"> can choose on creation which other permissions to grant.</w:t>
+      </w:r>
+    </w:p>
+    <w:p>
+      <w:pPr>
+        <w:pStyle w:val="ListParagraph"/>
+        <w:numPr>
+          <w:ilvl w:val="0"/>
+          <w:numId w:val="6"/>
+        </w:numPr>
         <w:jc w:val="both"/>
         <w:rPr>
-          <w:lang w:val="en-US"/>
-        </w:rPr>
-      </w:pPr>
-      <w:r>
-        <w:rPr>
-          <w:lang w:val="en-US"/>
-        </w:rPr>
-        <w:t xml:space="preserve">Default permissions for data objects should not be implied by their context they are created in. Implying permissions could lead to </w:t>
-      </w:r>
-      <w:r>
-        <w:rPr>
-          <w:lang w:val="en-US"/>
-        </w:rPr>
-        <w:t>unwanted</w:t>
-      </w:r>
-      <w:r>
-        <w:rPr>
-          <w:lang w:val="en-US"/>
-        </w:rPr>
-        <w:t xml:space="preserve"> permissions on data objects</w:t>
-      </w:r>
-      <w:r>
-        <w:rPr>
+          <w:highlight w:val="yellow"/>
+          <w:lang w:val="en-US"/>
+        </w:rPr>
+      </w:pPr>
+      <w:r>
+        <w:rPr>
+          <w:highlight w:val="yellow"/>
+          <w:lang w:val="en-US"/>
+        </w:rPr>
+        <w:t>Have default permissions in roles</w:t>
+      </w:r>
+      <w:r>
+        <w:rPr>
+          <w:highlight w:val="yellow"/>
+          <w:lang w:val="en-US"/>
+        </w:rPr>
+        <w:t xml:space="preserve"> so they do not have to be entered into each ACL</w:t>
+      </w:r>
+      <w:r>
+        <w:rPr>
+          <w:highlight w:val="yellow"/>
+          <w:lang w:val="en-US"/>
+        </w:rPr>
+        <w:t>, but have negative permissions to revoke defaults.</w:t>
+      </w:r>
+    </w:p>
+    <w:p>
+      <w:pPr>
+        <w:jc w:val="both"/>
+        <w:rPr>
+          <w:highlight w:val="yellow"/>
+          <w:lang w:val="en-US"/>
+        </w:rPr>
+      </w:pPr>
+      <w:r>
+        <w:rPr>
+          <w:highlight w:val="yellow"/>
+          <w:lang w:val="en-US"/>
+        </w:rPr>
+        <w:t xml:space="preserve">The default permissions will be handled by approach 3. to keep the ACLs short and </w:t>
+      </w:r>
+      <w:r>
+        <w:rPr>
+          <w:highlight w:val="yellow"/>
+          <w:lang w:val="en-US"/>
+        </w:rPr>
+        <w:t>less redundant</w:t>
+      </w:r>
+      <w:r>
+        <w:rPr>
+          <w:highlight w:val="yellow"/>
           <w:lang w:val="en-US"/>
         </w:rPr>
         <w:t>.</w:t>
@@ -3191,7 +3731,6 @@
         <w:rPr>
           <w:lang w:val="en-US"/>
         </w:rPr>
-        <w:lastRenderedPageBreak/>
         <w:t xml:space="preserve">Implementation of </w:t>
       </w:r>
       <w:r>
@@ -3265,33 +3804,30 @@
           <w:ilvl w:val="0"/>
           <w:numId w:val="4"/>
         </w:numPr>
-        <w:rPr>
-          <w:lang w:val="en-US"/>
-        </w:rPr>
-      </w:pPr>
-      <w:r>
-        <w:rPr>
-          <w:lang w:val="en-US"/>
-        </w:rPr>
-        <w:t>Global Moderator</w:t>
-      </w:r>
-      <w:r>
-        <w:rPr>
-          <w:lang w:val="en-US"/>
-        </w:rPr>
-        <w:t xml:space="preserve"> (</w:t>
-      </w:r>
-      <w:r>
-        <w:rPr>
-          <w:lang w:val="en-US"/>
-        </w:rPr>
-        <w:t>e.g. Marcus Baur</w:t>
-      </w:r>
-      <w:r>
-        <w:rPr>
-          <w:lang w:val="en-US"/>
-        </w:rPr>
-        <w:t>)</w:t>
+      </w:pPr>
+      <w:r>
+        <w:t>Create Tenant</w:t>
+      </w:r>
+      <w:r>
+        <w:t xml:space="preserve"> (Leute die Events/Server anlegen)</w:t>
+      </w:r>
+    </w:p>
+    <w:p>
+      <w:pPr>
+        <w:pStyle w:val="ListParagraph"/>
+        <w:numPr>
+          <w:ilvl w:val="0"/>
+          <w:numId w:val="4"/>
+        </w:numPr>
+        <w:rPr>
+          <w:lang w:val="en-US"/>
+        </w:rPr>
+      </w:pPr>
+      <w:r>
+        <w:rPr>
+          <w:lang w:val="en-US"/>
+        </w:rPr>
+        <w:t>Media Admin</w:t>
       </w:r>
     </w:p>
     <w:p>
@@ -3377,20 +3913,25 @@
         <w:rPr>
           <w:lang w:val="en-US"/>
         </w:rPr>
+        <w:t xml:space="preserve"> Owner</w:t>
+      </w:r>
+      <w:r>
+        <w:rPr>
+          <w:lang w:val="en-US"/>
+        </w:rPr>
+        <w:t xml:space="preserve"> “owner:tenant”</w:t>
+      </w:r>
+      <w:r>
+        <w:rPr>
+          <w:lang w:val="en-US"/>
+        </w:rPr>
         <w:br/>
-        <w:t>Is owner of everything in the tenant</w:t>
-      </w:r>
-      <w:r>
-        <w:rPr>
-          <w:lang w:val="en-US"/>
-        </w:rPr>
-        <w:t>’</w:t>
-      </w:r>
-      <w:r>
-        <w:rPr>
-          <w:lang w:val="en-US"/>
-        </w:rPr>
-        <w:t>s domain</w:t>
+      </w:r>
+      <w:r>
+        <w:rPr>
+          <w:lang w:val="en-US"/>
+        </w:rPr>
+        <w:t>Can delete the tenant, additionally to everything the tenant admin can do</w:t>
       </w:r>
     </w:p>
     <w:p>
@@ -3621,10 +4162,23 @@
         <w:rPr>
           <w:lang w:val="en-US"/>
         </w:rPr>
-        <w:t>There are even more expressive access control systems than RBAC. They are called constraint based access control systems. They allow constraints to be expressed in a less black and white way, however are very complex. This concept is not supported by the permission concept proposed here, because use cases like the above are probably extreme edge cases that will be hard coded.</w:t>
-      </w:r>
-      <w:bookmarkStart w:id="0" w:name="_GoBack"/>
-      <w:bookmarkEnd w:id="0"/>
+        <w:lastRenderedPageBreak/>
+        <w:t>A “create_big_race” permission could be hardcoded that is checked when a user tries to add more than 60 competitors to a race.</w:t>
+      </w:r>
+    </w:p>
+    <w:p>
+      <w:pPr>
+        <w:jc w:val="both"/>
+        <w:rPr>
+          <w:lang w:val="en-US"/>
+        </w:rPr>
+      </w:pPr>
+      <w:r>
+        <w:rPr>
+          <w:lang w:val="en-US"/>
+        </w:rPr>
+        <w:t>There are even more expressive access control systems than RBAC. They are called constraint based access control systems. They allow constraints to be expressed in a less black and white way, however are very complex. This concept is not supported by the permission concept proposed here, because use cases like the above are probably edge cases that will be hard coded.</w:t>
+      </w:r>
     </w:p>
     <w:p>
       <w:pPr>
@@ -3694,19 +4248,19 @@
         <w:rPr>
           <w:lang w:val="en-US"/>
         </w:rPr>
-        <w:t xml:space="preserve"> (or </w:t>
-      </w:r>
-      <w:r>
-        <w:rPr>
-          <w:lang w:val="en-US"/>
-        </w:rPr>
-        <w:t>probably</w:t>
-      </w:r>
-      <w:r>
-        <w:rPr>
-          <w:lang w:val="en-US"/>
-        </w:rPr>
-        <w:t xml:space="preserve"> any data object)</w:t>
+        <w:t xml:space="preserve"> (or any</w:t>
+      </w:r>
+      <w:r>
+        <w:rPr>
+          <w:lang w:val="en-US"/>
+        </w:rPr>
+        <w:t xml:space="preserve"> other</w:t>
+      </w:r>
+      <w:r>
+        <w:rPr>
+          <w:lang w:val="en-US"/>
+        </w:rPr>
+        <w:t xml:space="preserve"> data object)</w:t>
       </w:r>
     </w:p>
     <w:p>
@@ -3744,6 +4298,12 @@
         </w:rPr>
         <w:t>Event is owned by tenant that user is associated with</w:t>
       </w:r>
+      <w:r>
+        <w:rPr>
+          <w:lang w:val="en-US"/>
+        </w:rPr>
+        <w:t xml:space="preserve"> in this session</w:t>
+      </w:r>
     </w:p>
     <w:p>
       <w:pPr>
@@ -3778,14 +4338,67 @@
         <w:rPr>
           <w:lang w:val="en-US"/>
         </w:rPr>
-        <w:t xml:space="preserve">View permission is set for all the users in the tenant </w:t>
-      </w:r>
-      <w:r>
-        <w:rPr>
-          <w:lang w:val="en-US"/>
-        </w:rPr>
-        <w:br/>
-        <w:t>ACL = {“tenant”:[“read”]}</w:t>
+        <w:t>Permissions as e.g. “view” are implicitly granted by</w:t>
+      </w:r>
+      <w:r>
+        <w:rPr>
+          <w:lang w:val="en-US"/>
+        </w:rPr>
+        <w:t xml:space="preserve"> the roles of the owning tenant</w:t>
+      </w:r>
+    </w:p>
+    <w:p>
+      <w:pPr>
+        <w:pStyle w:val="ListParagraph"/>
+        <w:numPr>
+          <w:ilvl w:val="0"/>
+          <w:numId w:val="3"/>
+        </w:numPr>
+        <w:rPr>
+          <w:lang w:val="en-US"/>
+        </w:rPr>
+      </w:pPr>
+      <w:r>
+        <w:rPr>
+          <w:lang w:val="en-US"/>
+        </w:rPr>
+        <w:t>Transfer ownership of e</w:t>
+      </w:r>
+      <w:r>
+        <w:rPr>
+          <w:lang w:val="en-US"/>
+        </w:rPr>
+        <w:t>vent</w:t>
+      </w:r>
+      <w:r>
+        <w:rPr>
+          <w:lang w:val="en-US"/>
+        </w:rPr>
+        <w:t xml:space="preserve"> (or any other ownership transfer)</w:t>
+      </w:r>
+      <w:r>
+        <w:rPr>
+          <w:lang w:val="en-US"/>
+        </w:rPr>
+        <w:t xml:space="preserve"> (Already described in section “Ownership”)</w:t>
+      </w:r>
+    </w:p>
+    <w:p>
+      <w:pPr>
+        <w:pStyle w:val="ListParagraph"/>
+        <w:numPr>
+          <w:ilvl w:val="0"/>
+          <w:numId w:val="3"/>
+        </w:numPr>
+        <w:rPr>
+          <w:lang w:val="en-US"/>
+        </w:rPr>
+      </w:pPr>
+      <w:r>
+        <w:rPr>
+          <w:lang w:val="en-US"/>
+        </w:rPr>
+        <w:t>Link RegattaLeaderboard into LeaderboardGroup</w:t>
       </w:r>
     </w:p>
     <w:p>
@@ -3803,22 +4416,81 @@
         <w:rPr>
           <w:lang w:val="en-US"/>
         </w:rPr>
-        <w:lastRenderedPageBreak/>
-        <w:t>Edit permission is set for all the tenant admins and event managers</w:t>
+        <w:t>If either the user, a role or</w:t>
+      </w:r>
+      <w:r>
+        <w:rPr>
+          <w:lang w:val="en-US"/>
+        </w:rPr>
+        <w:t xml:space="preserve"> a tenant</w:t>
+      </w:r>
+      <w:r>
+        <w:rPr>
+          <w:lang w:val="en-US"/>
+        </w:rPr>
+        <w:t xml:space="preserve"> the user is part of, has the permission to edit the </w:t>
+      </w:r>
+      <w:r>
+        <w:rPr>
+          <w:lang w:val="en-US"/>
+        </w:rPr>
+        <w:t xml:space="preserve">LeaderboardGroup (LBG) and </w:t>
+      </w:r>
+      <w:r>
+        <w:rPr>
+          <w:lang w:val="en-US"/>
+        </w:rPr>
+        <w:t>view</w:t>
+      </w:r>
+      <w:r>
+        <w:rPr>
+          <w:lang w:val="en-US"/>
+        </w:rPr>
+        <w:t xml:space="preserve"> the RegattaLeaderboard</w:t>
+      </w:r>
+      <w:r>
+        <w:rPr>
+          <w:lang w:val="en-US"/>
+        </w:rPr>
+        <w:t xml:space="preserve"> (RL)</w:t>
+      </w:r>
+      <w:r>
+        <w:rPr>
+          <w:lang w:val="en-US"/>
+        </w:rPr>
+        <w:t>, the user can link them</w:t>
+      </w:r>
+      <w:r>
+        <w:rPr>
+          <w:lang w:val="en-US"/>
+        </w:rPr>
+        <w:t>.</w:t>
       </w:r>
       <w:r>
         <w:rPr>
           <w:lang w:val="en-US"/>
         </w:rPr>
         <w:br/>
-        <w:t xml:space="preserve">ACL = {“tenant”:[“read”], </w:t>
+        <w:t>LBG ACL = {“user”:[“edit”]}</w:t>
       </w:r>
       <w:r>
         <w:rPr>
           <w:lang w:val="en-US"/>
         </w:rPr>
         <w:br/>
-        <w:t>[“admin:tenant”, “eventmanager:tenant”]:[“edit”]}</w:t>
+        <w:t>RL ACL = {“user”:[“</w:t>
+      </w:r>
+      <w:r>
+        <w:rPr>
+          <w:lang w:val="en-US"/>
+        </w:rPr>
+        <w:t>view</w:t>
+      </w:r>
+      <w:r>
+        <w:rPr>
+          <w:lang w:val="en-US"/>
+        </w:rPr>
+        <w:t>”]}</w:t>
       </w:r>
     </w:p>
     <w:p>
@@ -3836,398 +4508,31 @@
         <w:rPr>
           <w:lang w:val="en-US"/>
         </w:rPr>
-        <w:t xml:space="preserve">Remove permission is set for all the tenant admins </w:t>
-      </w:r>
-      <w:r>
-        <w:rPr>
-          <w:lang w:val="en-US"/>
-        </w:rPr>
-        <w:br/>
-        <w:t xml:space="preserve">ACL = {“tenant”:[“read”], </w:t>
-      </w:r>
-      <w:r>
-        <w:rPr>
-          <w:lang w:val="en-US"/>
-        </w:rPr>
-        <w:br/>
-        <w:t xml:space="preserve">[“admin:tenant”, “eventmanager:tenant”]:[“edit”], </w:t>
-      </w:r>
-      <w:r>
-        <w:rPr>
-          <w:lang w:val="en-US"/>
-        </w:rPr>
-        <w:br/>
-        <w:t>”admin:tenant”:[“remove”]}</w:t>
-      </w:r>
-    </w:p>
-    <w:p>
-      <w:pPr>
-        <w:pStyle w:val="ListParagraph"/>
-        <w:numPr>
-          <w:ilvl w:val="0"/>
-          <w:numId w:val="3"/>
-        </w:numPr>
-        <w:rPr>
-          <w:lang w:val="en-US"/>
-        </w:rPr>
-      </w:pPr>
-      <w:r>
-        <w:rPr>
-          <w:lang w:val="en-US"/>
-        </w:rPr>
-        <w:t>Transfer ownership of e</w:t>
-      </w:r>
-      <w:r>
-        <w:rPr>
-          <w:lang w:val="en-US"/>
-        </w:rPr>
-        <w:t>vent</w:t>
-      </w:r>
-      <w:r>
-        <w:rPr>
-          <w:lang w:val="en-US"/>
-        </w:rPr>
-        <w:t xml:space="preserve"> (or any other ownership transfer)</w:t>
-      </w:r>
-    </w:p>
-    <w:p>
-      <w:pPr>
-        <w:pStyle w:val="ListParagraph"/>
-        <w:numPr>
-          <w:ilvl w:val="1"/>
-          <w:numId w:val="3"/>
-        </w:numPr>
-        <w:rPr>
-          <w:lang w:val="en-US"/>
-        </w:rPr>
-      </w:pPr>
-      <w:r>
-        <w:rPr>
-          <w:lang w:val="en-US"/>
-        </w:rPr>
-        <w:t>User or tenant owns event</w:t>
-      </w:r>
-      <w:r>
-        <w:rPr>
-          <w:lang w:val="en-US"/>
-        </w:rPr>
-        <w:br/>
-        <w:t>e.g. ACL = {“</w:t>
-      </w:r>
-      <w:r>
-        <w:rPr>
-          <w:lang w:val="en-US"/>
-        </w:rPr>
-        <w:t>admin:</w:t>
-      </w:r>
-      <w:r>
-        <w:rPr>
-          <w:lang w:val="en-US"/>
-        </w:rPr>
-        <w:t>tenant”:[“owns”], “user”:[“owns”]}</w:t>
-      </w:r>
-    </w:p>
-    <w:p>
-      <w:pPr>
-        <w:pStyle w:val="ListParagraph"/>
-        <w:numPr>
-          <w:ilvl w:val="1"/>
-          <w:numId w:val="3"/>
-        </w:numPr>
-        <w:rPr>
-          <w:lang w:val="en-US"/>
-        </w:rPr>
-      </w:pPr>
-      <w:r>
-        <w:rPr>
-          <w:lang w:val="en-US"/>
-        </w:rPr>
-        <w:t>The user is only admin</w:t>
-      </w:r>
-      <w:r>
-        <w:rPr>
-          <w:lang w:val="en-US"/>
-        </w:rPr>
-        <w:t xml:space="preserve"> of the tenant</w:t>
-      </w:r>
-      <w:r>
-        <w:rPr>
-          <w:lang w:val="en-US"/>
-        </w:rPr>
-        <w:t xml:space="preserve"> who owns the event</w:t>
-      </w:r>
-    </w:p>
-    <w:p>
-      <w:pPr>
-        <w:pStyle w:val="ListParagraph"/>
-        <w:numPr>
-          <w:ilvl w:val="2"/>
-          <w:numId w:val="3"/>
-        </w:numPr>
-        <w:rPr>
-          <w:lang w:val="en-US"/>
-        </w:rPr>
-      </w:pPr>
-      <w:r>
-        <w:rPr>
-          <w:lang w:val="en-US"/>
-        </w:rPr>
-        <w:t>Ownership is transferred to another tenant, but owner is left with his permissions</w:t>
-      </w:r>
-      <w:r>
-        <w:rPr>
-          <w:lang w:val="en-US"/>
-        </w:rPr>
-        <w:br/>
-        <w:t>ACL = {“</w:t>
-      </w:r>
-      <w:r>
-        <w:rPr>
-          <w:lang w:val="en-US"/>
-        </w:rPr>
-        <w:t>admin:</w:t>
-      </w:r>
-      <w:r>
-        <w:rPr>
-          <w:lang w:val="en-US"/>
-        </w:rPr>
-        <w:t xml:space="preserve">tenant2”:[“owns”], </w:t>
-      </w:r>
-      <w:r>
-        <w:rPr>
-          <w:lang w:val="en-US"/>
-        </w:rPr>
-        <w:t>…</w:t>
-      </w:r>
-      <w:r>
-        <w:rPr>
-          <w:lang w:val="en-US"/>
-        </w:rPr>
-        <w:t>}</w:t>
-      </w:r>
-    </w:p>
-    <w:p>
-      <w:pPr>
-        <w:pStyle w:val="ListParagraph"/>
-        <w:numPr>
-          <w:ilvl w:val="1"/>
-          <w:numId w:val="3"/>
-        </w:numPr>
-        <w:rPr>
-          <w:lang w:val="en-US"/>
-        </w:rPr>
-      </w:pPr>
-      <w:r>
-        <w:rPr>
-          <w:lang w:val="en-US"/>
-        </w:rPr>
-        <w:t>The user is the owner</w:t>
-      </w:r>
-    </w:p>
-    <w:p>
-      <w:pPr>
-        <w:pStyle w:val="ListParagraph"/>
-        <w:numPr>
-          <w:ilvl w:val="2"/>
-          <w:numId w:val="3"/>
-        </w:numPr>
-        <w:rPr>
-          <w:lang w:val="en-US"/>
-        </w:rPr>
-      </w:pPr>
-      <w:r>
-        <w:rPr>
-          <w:lang w:val="en-US"/>
-        </w:rPr>
-        <w:t>Only the tenant level ownership is transferred</w:t>
-      </w:r>
-    </w:p>
-    <w:p>
-      <w:pPr>
-        <w:pStyle w:val="ListParagraph"/>
-        <w:numPr>
-          <w:ilvl w:val="3"/>
-          <w:numId w:val="3"/>
-        </w:numPr>
-        <w:rPr>
-          <w:lang w:val="en-US"/>
-        </w:rPr>
-      </w:pPr>
-      <w:r>
-        <w:rPr>
-          <w:lang w:val="en-US"/>
-        </w:rPr>
-        <w:t>ACL = {“</w:t>
-      </w:r>
-      <w:r>
-        <w:rPr>
-          <w:lang w:val="en-US"/>
-        </w:rPr>
-        <w:t>admin:</w:t>
-      </w:r>
-      <w:r>
-        <w:rPr>
-          <w:lang w:val="en-US"/>
-        </w:rPr>
-        <w:t>tenant2”:[“owns”], “user”:[“owns”]}</w:t>
-      </w:r>
-    </w:p>
-    <w:p>
-      <w:pPr>
-        <w:pStyle w:val="ListParagraph"/>
-        <w:numPr>
-          <w:ilvl w:val="2"/>
-          <w:numId w:val="3"/>
-        </w:numPr>
-        <w:rPr>
-          <w:lang w:val="en-US"/>
-        </w:rPr>
-      </w:pPr>
-      <w:r>
-        <w:rPr>
-          <w:lang w:val="en-US"/>
-        </w:rPr>
-        <w:t>The user transfers ownership to another user</w:t>
-      </w:r>
-    </w:p>
-    <w:p>
-      <w:pPr>
-        <w:pStyle w:val="ListParagraph"/>
-        <w:numPr>
-          <w:ilvl w:val="3"/>
-          <w:numId w:val="3"/>
-        </w:numPr>
-        <w:rPr>
-          <w:lang w:val="en-US"/>
-        </w:rPr>
-      </w:pPr>
-      <w:r>
-        <w:rPr>
-          <w:lang w:val="en-US"/>
-        </w:rPr>
-        <w:t>ACL = {“</w:t>
-      </w:r>
-      <w:r>
-        <w:rPr>
-          <w:lang w:val="en-US"/>
-        </w:rPr>
-        <w:t>admin:</w:t>
-      </w:r>
-      <w:r>
-        <w:rPr>
-          <w:lang w:val="en-US"/>
-        </w:rPr>
-        <w:t>tenant”:[“owns”], “user2”:[“owns”]}</w:t>
-      </w:r>
-    </w:p>
-    <w:p>
-      <w:pPr>
-        <w:pStyle w:val="ListParagraph"/>
-        <w:numPr>
-          <w:ilvl w:val="0"/>
-          <w:numId w:val="3"/>
-        </w:numPr>
-        <w:rPr>
-          <w:lang w:val="en-US"/>
-        </w:rPr>
-      </w:pPr>
-      <w:r>
-        <w:rPr>
-          <w:lang w:val="en-US"/>
-        </w:rPr>
-        <w:t>Link RegattaLeaderboard into LeaderboardGroup</w:t>
-      </w:r>
-    </w:p>
-    <w:p>
-      <w:pPr>
-        <w:pStyle w:val="ListParagraph"/>
-        <w:numPr>
-          <w:ilvl w:val="1"/>
-          <w:numId w:val="3"/>
-        </w:numPr>
-        <w:rPr>
-          <w:lang w:val="en-US"/>
-        </w:rPr>
-      </w:pPr>
-      <w:r>
-        <w:rPr>
-          <w:lang w:val="en-US"/>
-        </w:rPr>
-        <w:t>If either the user, a role or</w:t>
-      </w:r>
-      <w:r>
-        <w:rPr>
-          <w:lang w:val="en-US"/>
-        </w:rPr>
-        <w:t xml:space="preserve"> a tenant, the user is part of, has the permission to edit the </w:t>
-      </w:r>
-      <w:r>
-        <w:rPr>
-          <w:lang w:val="en-US"/>
-        </w:rPr>
-        <w:t>LeaderboardGroup (LBG) and share</w:t>
-      </w:r>
-      <w:r>
-        <w:rPr>
-          <w:lang w:val="en-US"/>
-        </w:rPr>
-        <w:t xml:space="preserve"> the RegattaLeaderboard</w:t>
-      </w:r>
-      <w:r>
-        <w:rPr>
-          <w:lang w:val="en-US"/>
-        </w:rPr>
-        <w:t xml:space="preserve"> (RL)</w:t>
-      </w:r>
-      <w:r>
-        <w:rPr>
-          <w:lang w:val="en-US"/>
-        </w:rPr>
-        <w:t>, the user can link them</w:t>
-      </w:r>
-      <w:r>
-        <w:rPr>
-          <w:lang w:val="en-US"/>
-        </w:rPr>
-        <w:t>.</w:t>
-      </w:r>
-      <w:r>
-        <w:rPr>
-          <w:lang w:val="en-US"/>
-        </w:rPr>
-        <w:br/>
-        <w:t>LBG ACL = {“user”:[“edit”]}</w:t>
-      </w:r>
-      <w:r>
-        <w:rPr>
-          <w:lang w:val="en-US"/>
-        </w:rPr>
-        <w:br/>
-        <w:t>RL ACL = {“user”:[“share”]}</w:t>
-      </w:r>
-    </w:p>
-    <w:p>
-      <w:pPr>
-        <w:pStyle w:val="ListParagraph"/>
-        <w:numPr>
-          <w:ilvl w:val="1"/>
-          <w:numId w:val="3"/>
-        </w:numPr>
-        <w:rPr>
-          <w:lang w:val="en-US"/>
-        </w:rPr>
-      </w:pPr>
-      <w:r>
-        <w:rPr>
-          <w:lang w:val="en-US"/>
-        </w:rPr>
-        <w:t>T</w:t>
-      </w:r>
-      <w:r>
-        <w:rPr>
-          <w:lang w:val="en-US"/>
-        </w:rPr>
-        <w:t>he user then has to choose who to grant view permissions for the RegattaLeaderboard. By default this will be all that can view the LeaderboardGroup</w:t>
+        <w:t>If the user has the “grantPermissions” permission, the “view” permission</w:t>
+      </w:r>
+      <w:r>
+        <w:rPr>
+          <w:lang w:val="en-US"/>
+        </w:rPr>
+        <w:t xml:space="preserve"> will</w:t>
+      </w:r>
+      <w:r>
+        <w:rPr>
+          <w:lang w:val="en-US"/>
+        </w:rPr>
+        <w:t xml:space="preserve"> automatically</w:t>
+      </w:r>
+      <w:r>
+        <w:rPr>
+          <w:lang w:val="en-US"/>
+        </w:rPr>
+        <w:t xml:space="preserve"> granted to</w:t>
+      </w:r>
+      <w:r>
+        <w:rPr>
+          <w:lang w:val="en-US"/>
+        </w:rPr>
+        <w:t xml:space="preserve"> all that can view the LeaderboardGroup</w:t>
       </w:r>
       <w:r>
         <w:rPr>
@@ -4300,19 +4605,19 @@
         <w:rPr>
           <w:lang w:val="en-US"/>
         </w:rPr>
-        <w:t>he Race</w:t>
+        <w:t xml:space="preserve">he </w:t>
+      </w:r>
+      <w:r>
+        <w:rPr>
+          <w:lang w:val="en-US"/>
+        </w:rPr>
+        <w:t>Leaderboard</w:t>
       </w:r>
       <w:r>
         <w:rPr>
           <w:lang w:val="en-US"/>
         </w:rPr>
         <w:t>, the user can unlink them</w:t>
-      </w:r>
-      <w:r>
-        <w:rPr>
-          <w:lang w:val="en-US"/>
-        </w:rPr>
-        <w:t>, however if he does not have a share permission for the TrackedRace, a warning will pop up</w:t>
       </w:r>
       <w:r>
         <w:rPr>
@@ -4354,7 +4659,25 @@
         <w:rPr>
           <w:lang w:val="en-US"/>
         </w:rPr>
-        <w:t>If either the user, a role or a tenant, the user is part of, has the permission to share the TrackedRace</w:t>
+        <w:t xml:space="preserve">If either the user, a role or a tenant, the user is part of, has the permission to </w:t>
+      </w:r>
+      <w:r>
+        <w:rPr>
+          <w:lang w:val="en-US"/>
+        </w:rPr>
+        <w:t>view</w:t>
+      </w:r>
+      <w:r>
+        <w:rPr>
+          <w:lang w:val="en-US"/>
+        </w:rPr>
+        <w:t xml:space="preserve"> the TrackedRace</w:t>
+      </w:r>
+      <w:r>
+        <w:rPr>
+          <w:lang w:val="en-US"/>
+        </w:rPr>
+        <w:t xml:space="preserve"> and the “grantPermissions” permission</w:t>
       </w:r>
       <w:r>
         <w:rPr>
@@ -4372,7 +4695,31 @@
         <w:rPr>
           <w:lang w:val="en-US"/>
         </w:rPr>
-        <w:t>ACL = {“user”:[“share”]}</w:t>
+        <w:t>ACL = {“user”:[“</w:t>
+      </w:r>
+      <w:r>
+        <w:rPr>
+          <w:lang w:val="en-US"/>
+        </w:rPr>
+        <w:t>view</w:t>
+      </w:r>
+      <w:r>
+        <w:rPr>
+          <w:lang w:val="en-US"/>
+        </w:rPr>
+        <w:t>, grantPermission</w:t>
+      </w:r>
+      <w:r>
+        <w:rPr>
+          <w:lang w:val="en-US"/>
+        </w:rPr>
+        <w:t>s</w:t>
+      </w:r>
+      <w:r>
+        <w:rPr>
+          <w:lang w:val="en-US"/>
+        </w:rPr>
+        <w:t>”]}</w:t>
       </w:r>
     </w:p>
     <w:p>
@@ -4397,86 +4744,37 @@
           <w:lang w:val="en-US"/>
         </w:rPr>
         <w:br/>
-        <w:t>ACL = {“user”:[“share”], “user2”:[“read”]}</w:t>
-      </w:r>
-    </w:p>
-    <w:p>
-      <w:pPr>
-        <w:pStyle w:val="ListParagraph"/>
-        <w:numPr>
-          <w:ilvl w:val="0"/>
-          <w:numId w:val="3"/>
-        </w:numPr>
-        <w:rPr>
-          <w:lang w:val="en-US"/>
-        </w:rPr>
-      </w:pPr>
-      <w:r>
-        <w:rPr>
-          <w:lang w:val="en-US"/>
-        </w:rPr>
-        <w:t>Grant share permission for TrackedRace</w:t>
-      </w:r>
-    </w:p>
-    <w:p>
-      <w:pPr>
-        <w:pStyle w:val="ListParagraph"/>
-        <w:numPr>
-          <w:ilvl w:val="1"/>
-          <w:numId w:val="3"/>
-        </w:numPr>
-        <w:rPr>
-          <w:lang w:val="en-US"/>
-        </w:rPr>
-      </w:pPr>
-      <w:r>
-        <w:rPr>
-          <w:lang w:val="en-US"/>
-        </w:rPr>
-        <w:t>If either the user, a role or a tenant, the user is part of, has the permission to share the TrackedRace, the user can grant share</w:t>
-      </w:r>
-      <w:r>
-        <w:rPr>
-          <w:lang w:val="en-US"/>
-        </w:rPr>
-        <w:t xml:space="preserve"> permissions to anybody</w:t>
-      </w:r>
-      <w:r>
-        <w:rPr>
-          <w:lang w:val="en-US"/>
-        </w:rPr>
-        <w:br/>
-      </w:r>
-      <w:r>
-        <w:rPr>
-          <w:lang w:val="en-US"/>
-        </w:rPr>
-        <w:t>ACL = {“user”:[“share”]}</w:t>
-      </w:r>
-    </w:p>
-    <w:p>
-      <w:pPr>
-        <w:pStyle w:val="ListParagraph"/>
-        <w:numPr>
-          <w:ilvl w:val="1"/>
-          <w:numId w:val="3"/>
-        </w:numPr>
-        <w:rPr>
-          <w:lang w:val="en-US"/>
-        </w:rPr>
-      </w:pPr>
-      <w:r>
-        <w:rPr>
-          <w:lang w:val="en-US"/>
-        </w:rPr>
-        <w:t>The user grants share permission of TrackedRace to “user2”</w:t>
-      </w:r>
-      <w:r>
-        <w:rPr>
-          <w:lang w:val="en-US"/>
-        </w:rPr>
-        <w:br/>
-        <w:t>ACL = {[“user”, “user2”]:[“share”]}</w:t>
+        <w:t>ACL = {“user”:[“</w:t>
+      </w:r>
+      <w:r>
+        <w:rPr>
+          <w:lang w:val="en-US"/>
+        </w:rPr>
+        <w:t>view</w:t>
+      </w:r>
+      <w:r>
+        <w:rPr>
+          <w:lang w:val="en-US"/>
+        </w:rPr>
+        <w:t>, grantPermission</w:t>
+      </w:r>
+      <w:r>
+        <w:rPr>
+          <w:lang w:val="en-US"/>
+        </w:rPr>
+        <w:t>”], “user2”:[“</w:t>
+      </w:r>
+      <w:r>
+        <w:rPr>
+          <w:lang w:val="en-US"/>
+        </w:rPr>
+        <w:t>view</w:t>
+      </w:r>
+      <w:r>
+        <w:rPr>
+          <w:lang w:val="en-US"/>
+        </w:rPr>
+        <w:t>”]}</w:t>
       </w:r>
     </w:p>
     <w:p>
@@ -4513,13 +4811,25 @@
         <w:rPr>
           <w:lang w:val="en-US"/>
         </w:rPr>
-        <w:t>It would only be consistent to attach a ACL to each GPSFix, however it probably never happens that a GPSFix has other permissions that a whole track, thus I propose to leave GPSFixes without ACLs</w:t>
-      </w:r>
-      <w:r>
-        <w:rPr>
-          <w:lang w:val="en-US"/>
-        </w:rPr>
-        <w:t xml:space="preserve"> and maybe only introduce access windows on the tracks that can have their own ACL</w:t>
+        <w:t>It would only be consistent to attach a ACL to each GPSFix, however it probably never happens that a G</w:t>
+      </w:r>
+      <w:r>
+        <w:rPr>
+          <w:lang w:val="en-US"/>
+        </w:rPr>
+        <w:t>PSFix has other permissions than</w:t>
+      </w:r>
+      <w:r>
+        <w:rPr>
+          <w:lang w:val="en-US"/>
+        </w:rPr>
+        <w:t xml:space="preserve"> a whole track, thus I propose to leave GPSFixes without ACLs</w:t>
+      </w:r>
+      <w:r>
+        <w:rPr>
+          <w:lang w:val="en-US"/>
+        </w:rPr>
+        <w:t xml:space="preserve"> and only introduce access windows on the tracks that can have their own ACL</w:t>
       </w:r>
       <w:r>
         <w:rPr>
@@ -4574,8 +4884,25 @@
         <w:rPr>
           <w:lang w:val="en-US"/>
         </w:rPr>
-        <w:lastRenderedPageBreak/>
-        <w:t>This should import all permissions as they are. A masterdata import itself is no reason to change permissions, however only data objects that the user that is importing has a “share” permission for should be importable.</w:t>
+        <w:t>This should import all permissions as they are. A masterdata import itself is no reason to change permissions, however only data objects that the user that is importing has a “</w:t>
+      </w:r>
+      <w:r>
+        <w:rPr>
+          <w:lang w:val="en-US"/>
+        </w:rPr>
+        <w:t>view</w:t>
+      </w:r>
+      <w:r>
+        <w:rPr>
+          <w:lang w:val="en-US"/>
+        </w:rPr>
+        <w:t>” permission for should be importable.</w:t>
+      </w:r>
+      <w:r>
+        <w:rPr>
+          <w:lang w:val="en-US"/>
+        </w:rPr>
+        <w:t xml:space="preserve"> If the importing user is the owner or a tenant owner of the imported data, he can also change the ownership.</w:t>
       </w:r>
     </w:p>
     <w:p>
@@ -4593,6 +4920,7 @@
         <w:rPr>
           <w:lang w:val="en-US"/>
         </w:rPr>
+        <w:lastRenderedPageBreak/>
         <w:t>Share</w:t>
       </w:r>
       <w:r>
@@ -4611,13 +4939,13 @@
         <w:rPr>
           <w:lang w:val="en-US"/>
         </w:rPr>
-        <w:t xml:space="preserve"> archive</w:t>
-      </w:r>
-      <w:r>
-        <w:rPr>
-          <w:lang w:val="en-US"/>
-        </w:rPr>
-        <w:t>/public</w:t>
+        <w:t xml:space="preserve"> </w:t>
+      </w:r>
+      <w:r>
+        <w:rPr>
+          <w:lang w:val="en-US"/>
+        </w:rPr>
+        <w:t>public</w:t>
       </w:r>
     </w:p>
     <w:p>
@@ -4635,7 +4963,31 @@
         <w:rPr>
           <w:lang w:val="en-US"/>
         </w:rPr>
-        <w:t>If either the user, a role or a tenant, the user is part of, has the permission to share the data object, the user can share the event with the archive and public</w:t>
+        <w:t xml:space="preserve">If either the user, a role or a tenant, the user is part of, has the permission to </w:t>
+      </w:r>
+      <w:r>
+        <w:rPr>
+          <w:lang w:val="en-US"/>
+        </w:rPr>
+        <w:t>view</w:t>
+      </w:r>
+      <w:r>
+        <w:rPr>
+          <w:lang w:val="en-US"/>
+        </w:rPr>
+        <w:t xml:space="preserve"> the data object</w:t>
+      </w:r>
+      <w:r>
+        <w:rPr>
+          <w:lang w:val="en-US"/>
+        </w:rPr>
+        <w:t xml:space="preserve"> and the “grantPermissions” permission</w:t>
+      </w:r>
+      <w:r>
+        <w:rPr>
+          <w:lang w:val="en-US"/>
+        </w:rPr>
+        <w:t>, the user can share the event with the public</w:t>
       </w:r>
       <w:r>
         <w:rPr>
@@ -4647,7 +4999,25 @@
         <w:rPr>
           <w:lang w:val="en-US"/>
         </w:rPr>
-        <w:t>ACL = {“user”:[“share”]}</w:t>
+        <w:t>ACL = {“user”:[“</w:t>
+      </w:r>
+      <w:r>
+        <w:rPr>
+          <w:lang w:val="en-US"/>
+        </w:rPr>
+        <w:t>view</w:t>
+      </w:r>
+      <w:r>
+        <w:rPr>
+          <w:lang w:val="en-US"/>
+        </w:rPr>
+        <w:t>, grantPermissions</w:t>
+      </w:r>
+      <w:r>
+        <w:rPr>
+          <w:lang w:val="en-US"/>
+        </w:rPr>
+        <w:t>”]}</w:t>
       </w:r>
     </w:p>
     <w:p>
@@ -4677,7 +5047,19 @@
         <w:rPr>
           <w:lang w:val="en-US"/>
         </w:rPr>
-        <w:t>ACL = {“user”:[“share”]</w:t>
+        <w:t>ACL = {“user”:[“</w:t>
+      </w:r>
+      <w:r>
+        <w:rPr>
+          <w:lang w:val="en-US"/>
+        </w:rPr>
+        <w:t>view</w:t>
+      </w:r>
+      <w:r>
+        <w:rPr>
+          <w:lang w:val="en-US"/>
+        </w:rPr>
+        <w:t>”]</w:t>
       </w:r>
       <w:r>
         <w:rPr>
@@ -4726,58 +5108,100 @@
         <w:rPr>
           <w:lang w:val="en-US"/>
         </w:rPr>
-        <w:t>If either the user, a role or a tenant, the user is part of, has the</w:t>
-      </w:r>
-      <w:r>
-        <w:rPr>
-          <w:lang w:val="en-US"/>
-        </w:rPr>
-        <w:t xml:space="preserve"> “owns” permission he can revoke every permission to the data object from anybody besides the “owns” permission.</w:t>
-      </w:r>
-      <w:r>
-        <w:rPr>
-          <w:lang w:val="en-US"/>
-        </w:rPr>
-        <w:br/>
-        <w:t>ACL = {“user”:[“owns”]}</w:t>
-      </w:r>
-    </w:p>
-    <w:p>
-      <w:pPr>
-        <w:pStyle w:val="Heading1"/>
-        <w:rPr>
-          <w:lang w:val="en-US"/>
-        </w:rPr>
-      </w:pPr>
-      <w:r>
-        <w:rPr>
-          <w:lang w:val="en-US"/>
-        </w:rPr>
-        <w:t>Migration</w:t>
-      </w:r>
-    </w:p>
-    <w:p>
-      <w:pPr>
+        <w:t xml:space="preserve">Simply revoke: </w:t>
+      </w:r>
+      <w:r>
+        <w:rPr>
+          <w:lang w:val="en-US"/>
+        </w:rPr>
+        <w:t>If either the user</w:t>
+      </w:r>
+      <w:r>
+        <w:rPr>
+          <w:lang w:val="en-US"/>
+        </w:rPr>
+        <w:t xml:space="preserve"> is the owner of </w:t>
+      </w:r>
+      <w:r>
+        <w:rPr>
+          <w:lang w:val="en-US"/>
+        </w:rPr>
+        <w:t xml:space="preserve">or </w:t>
+      </w:r>
+      <w:r>
+        <w:rPr>
+          <w:lang w:val="en-US"/>
+        </w:rPr>
+        <w:t>the user is a</w:t>
+      </w:r>
+      <w:r>
+        <w:rPr>
+          <w:lang w:val="en-US"/>
+        </w:rPr>
+        <w:t xml:space="preserve"> tenant</w:t>
+      </w:r>
+      <w:r>
+        <w:rPr>
+          <w:lang w:val="en-US"/>
+        </w:rPr>
+        <w:t xml:space="preserve"> owner</w:t>
+      </w:r>
+      <w:r>
+        <w:rPr>
+          <w:lang w:val="en-US"/>
+        </w:rPr>
+        <w:t>/admin</w:t>
+      </w:r>
+      <w:r>
+        <w:rPr>
+          <w:lang w:val="en-US"/>
+        </w:rPr>
+        <w:t xml:space="preserve"> of the data object</w:t>
+      </w:r>
+      <w:r>
+        <w:rPr>
+          <w:lang w:val="en-US"/>
+        </w:rPr>
+        <w:t>, the user can revoke every permission to the data object from anybody</w:t>
+      </w:r>
+      <w:r>
+        <w:rPr>
+          <w:lang w:val="en-US"/>
+        </w:rPr>
+        <w:t>.</w:t>
+      </w:r>
+      <w:r>
+        <w:rPr>
+          <w:lang w:val="en-US"/>
+        </w:rPr>
+        <w:t xml:space="preserve"> </w:t>
+      </w:r>
+    </w:p>
+    <w:p>
+      <w:pPr>
+        <w:pStyle w:val="ListParagraph"/>
+        <w:numPr>
+          <w:ilvl w:val="1"/>
+          <w:numId w:val="3"/>
+        </w:numPr>
         <w:jc w:val="both"/>
         <w:rPr>
-          <w:lang w:val="en-US"/>
-        </w:rPr>
-      </w:pPr>
-      <w:r>
-        <w:rPr>
-          <w:lang w:val="en-US"/>
-        </w:rPr>
-        <w:t xml:space="preserve">With such an extensive existing system </w:t>
-      </w:r>
-      <w:r>
-        <w:rPr>
-          <w:lang w:val="en-US"/>
-        </w:rPr>
-        <w:t xml:space="preserve">as the Sailing Analytics Suite, migration is a big concern. The existing RBAC system is easily extended to support dynamic creation of roles. </w:t>
-      </w:r>
-    </w:p>
-    <w:p>
-      <w:pPr>
+          <w:highlight w:val="yellow"/>
+          <w:lang w:val="en-US"/>
+        </w:rPr>
+      </w:pPr>
+      <w:r>
+        <w:rPr>
+          <w:highlight w:val="yellow"/>
+          <w:lang w:val="en-US"/>
+        </w:rPr>
+        <w:t>Overwrite with negative: the same rules apply as for revoking, however a permissions in the following form is inserted into the ACL</w:t>
+      </w:r>
+    </w:p>
+    <w:p>
+      <w:pPr>
+        <w:pStyle w:val="ListParagraph"/>
+        <w:ind w:left="1440"/>
         <w:jc w:val="both"/>
         <w:rPr>
           <w:lang w:val="en-US"/>
@@ -4785,69 +5209,10 @@
       </w:pPr>
       <w:r>
         <w:rPr>
-          <w:lang w:val="en-US"/>
-        </w:rPr>
-        <w:t>However, ACLs have to be deeply integrated into the system, because at least an interface that flags every data object that is access controlled has to be added to these objects. Furthermore at least an identifier for the ACL has to be exported to the frontend with every data object that is access controlled. It would be even better to export the ACL for every access controlled data object. This includes the roles of the user, because part of the ACL could link roles to users which would have to be resolved.</w:t>
-      </w:r>
-      <w:r>
-        <w:rPr>
-          <w:lang w:val="en-US"/>
-        </w:rPr>
-        <w:t xml:space="preserve"> </w:t>
-      </w:r>
-      <w:r>
-        <w:rPr>
-          <w:lang w:val="en-US"/>
-        </w:rPr>
-        <w:t>If the ACLs are passed to the frontend with the data objects they belong to, the ACLs would need to be passed to their data objects on server startup when they are loaded from the database or retrieved in every service call that need to pass an ACL to the frontend, which would touch even more code.</w:t>
-      </w:r>
-    </w:p>
-    <w:p>
-      <w:pPr>
-        <w:jc w:val="both"/>
-        <w:rPr>
-          <w:lang w:val="en-US"/>
-        </w:rPr>
-      </w:pPr>
-      <w:r>
-        <w:rPr>
-          <w:lang w:val="en-US"/>
-        </w:rPr>
-        <w:t>If the solution to the above described frontend to backend interface challenge is to have a service that can be asked for the ACLs, it would be easier to implement a service that entirely checks permissions in the backend and only passes a Boolean result to the frontend.</w:t>
-      </w:r>
-      <w:r>
-        <w:rPr>
-          <w:lang w:val="en-US"/>
-        </w:rPr>
-        <w:t xml:space="preserve"> This would unify permission checking in the front- and backend and also simplify the handling of roles and ACLs.</w:t>
-      </w:r>
-    </w:p>
-    <w:p>
-      <w:pPr>
-        <w:jc w:val="both"/>
-        <w:rPr>
-          <w:lang w:val="en-US"/>
-        </w:rPr>
-      </w:pPr>
-      <w:r>
-        <w:rPr>
-          <w:lang w:val="en-US"/>
-        </w:rPr>
-        <w:t>Another challenge besides the code changes is the data migration. For every existing data object an ACL has to be created and filled with the right permissions so the users do not notice a big change.</w:t>
-      </w:r>
-    </w:p>
-    <w:p>
-      <w:pPr>
-        <w:jc w:val="both"/>
-        <w:rPr>
-          <w:lang w:val="en-US"/>
-        </w:rPr>
-      </w:pPr>
-      <w:r>
-        <w:rPr>
-          <w:lang w:val="en-US"/>
-        </w:rPr>
-        <w:t>Besides creating an ACL for every data objects that is access controlled, an owner has to be defined for each existing data object, so that in combination with the ACLs no user loses permissions they need to have.</w:t>
+          <w:highlight w:val="yellow"/>
+          <w:lang w:val="en-US"/>
+        </w:rPr>
+        <w:t>{“user”:[“!view”]}</w:t>
       </w:r>
     </w:p>
     <w:p>
@@ -4857,15 +5222,630 @@
           <w:ilvl w:val="0"/>
           <w:numId w:val="3"/>
         </w:numPr>
-        <w:rPr>
-          <w:lang w:val="en-US"/>
-        </w:rPr>
-      </w:pPr>
-      <w:r>
-        <w:rPr>
-          <w:lang w:val="en-US"/>
-        </w:rPr>
-        <w:br w:type="page"/>
+        <w:jc w:val="both"/>
+        <w:rPr>
+          <w:highlight w:val="yellow"/>
+          <w:lang w:val="en-US"/>
+        </w:rPr>
+      </w:pPr>
+      <w:r>
+        <w:rPr>
+          <w:highlight w:val="yellow"/>
+          <w:lang w:val="en-US"/>
+        </w:rPr>
+        <w:t>First boot of server</w:t>
+      </w:r>
+    </w:p>
+    <w:p>
+      <w:pPr>
+        <w:pStyle w:val="ListParagraph"/>
+        <w:numPr>
+          <w:ilvl w:val="1"/>
+          <w:numId w:val="3"/>
+        </w:numPr>
+        <w:jc w:val="both"/>
+        <w:rPr>
+          <w:highlight w:val="yellow"/>
+          <w:lang w:val="en-US"/>
+        </w:rPr>
+      </w:pPr>
+      <w:r>
+        <w:rPr>
+          <w:highlight w:val="yellow"/>
+          <w:lang w:val="en-US"/>
+        </w:rPr>
+        <w:t>On first boot of the server, an admin user is created. The creator of the server will log in as that admin user and in most cases create a new tenant. Thereafter, the cre</w:t>
+      </w:r>
+      <w:r>
+        <w:rPr>
+          <w:highlight w:val="yellow"/>
+          <w:lang w:val="en-US"/>
+        </w:rPr>
+        <w:t>ator will create at least one new users, assign the admin role to that user and delete the default admin user.</w:t>
+      </w:r>
+    </w:p>
+    <w:p>
+      <w:pPr>
+        <w:pStyle w:val="Heading1"/>
+        <w:rPr>
+          <w:lang w:val="en-US"/>
+        </w:rPr>
+      </w:pPr>
+      <w:r>
+        <w:rPr>
+          <w:lang w:val="en-US"/>
+        </w:rPr>
+        <w:t xml:space="preserve">Algorithm </w:t>
+      </w:r>
+      <w:r>
+        <w:rPr>
+          <w:lang w:val="en-US"/>
+        </w:rPr>
+        <w:t xml:space="preserve">bool </w:t>
+      </w:r>
+      <w:r>
+        <w:rPr>
+          <w:lang w:val="en-US"/>
+        </w:rPr>
+        <w:t xml:space="preserve">hasPermission(String permission) </w:t>
+      </w:r>
+      <w:r>
+        <w:rPr>
+          <w:lang w:val="en-US"/>
+        </w:rPr>
+        <w:t>for Composite Realm</w:t>
+      </w:r>
+    </w:p>
+    <w:p>
+      <w:pPr>
+        <w:keepNext/>
+        <w:rPr>
+          <w:lang w:val="en-US"/>
+        </w:rPr>
+      </w:pPr>
+      <w:r>
+        <w:rPr>
+          <w:noProof/>
+          <w:lang w:eastAsia="de-DE"/>
+        </w:rPr>
+        <w:drawing>
+          <wp:inline distT="0" distB="0" distL="0" distR="0" wp14:anchorId="2E61EB96" wp14:editId="41E37FC2">
+            <wp:extent cx="5760720" cy="3240405"/>
+            <wp:effectExtent l="0" t="0" r="0" b="0"/>
+            <wp:docPr id="3" name="Picture 3"/>
+            <wp:cNvGraphicFramePr>
+              <a:graphicFrameLocks xmlns:a="http://schemas.openxmlformats.org/drawingml/2006/main" noChangeAspect="1"/>
+            </wp:cNvGraphicFramePr>
+            <a:graphic xmlns:a="http://schemas.openxmlformats.org/drawingml/2006/main">
+              <a:graphicData uri="http://schemas.openxmlformats.org/drawingml/2006/picture">
+                <pic:pic xmlns:pic="http://schemas.openxmlformats.org/drawingml/2006/picture">
+                  <pic:nvPicPr>
+                    <pic:cNvPr id="3" name="photo_2017-08-10_14-25-04.jpg"/>
+                    <pic:cNvPicPr/>
+                  </pic:nvPicPr>
+                  <pic:blipFill>
+                    <a:blip r:embed="rId12">
+                      <a:extLst>
+                        <a:ext uri="{28A0092B-C50C-407E-A947-70E740481C1C}">
+                          <a14:useLocalDpi xmlns:a14="http://schemas.microsoft.com/office/drawing/2010/main" val="0"/>
+                        </a:ext>
+                      </a:extLst>
+                    </a:blip>
+                    <a:stretch>
+                      <a:fillRect/>
+                    </a:stretch>
+                  </pic:blipFill>
+                  <pic:spPr>
+                    <a:xfrm>
+                      <a:off x="0" y="0"/>
+                      <a:ext cx="5760720" cy="3240405"/>
+                    </a:xfrm>
+                    <a:prstGeom prst="rect">
+                      <a:avLst/>
+                    </a:prstGeom>
+                  </pic:spPr>
+                </pic:pic>
+              </a:graphicData>
+            </a:graphic>
+          </wp:inline>
+        </w:drawing>
+      </w:r>
+    </w:p>
+    <w:p>
+      <w:pPr>
+        <w:pStyle w:val="Caption"/>
+        <w:rPr>
+          <w:lang w:val="en-US"/>
+        </w:rPr>
+      </w:pPr>
+      <w:r>
+        <w:rPr>
+          <w:lang w:val="en-US"/>
+        </w:rPr>
+        <w:t xml:space="preserve">Figure </w:t>
+      </w:r>
+      <w:r>
+        <w:fldChar w:fldCharType="begin"/>
+      </w:r>
+      <w:r>
+        <w:rPr>
+          <w:lang w:val="en-US"/>
+        </w:rPr>
+        <w:instrText xml:space="preserve"> SEQ Figure \* ARABIC </w:instrText>
+      </w:r>
+      <w:r>
+        <w:fldChar w:fldCharType="separate"/>
+      </w:r>
+      <w:r>
+        <w:rPr>
+          <w:noProof/>
+          <w:lang w:val="en-US"/>
+        </w:rPr>
+        <w:t>4</w:t>
+      </w:r>
+      <w:r>
+        <w:fldChar w:fldCharType="end"/>
+      </w:r>
+      <w:r>
+        <w:rPr>
+          <w:lang w:val="en-US"/>
+        </w:rPr>
+        <w:t xml:space="preserve"> UML diagram</w:t>
+      </w:r>
+    </w:p>
+    <w:p>
+      <w:pPr>
+        <w:jc w:val="both"/>
+        <w:rPr>
+          <w:highlight w:val="yellow"/>
+          <w:lang w:val="en-US"/>
+        </w:rPr>
+      </w:pPr>
+      <w:r>
+        <w:rPr>
+          <w:highlight w:val="yellow"/>
+          <w:lang w:val="en-US"/>
+        </w:rPr>
+        <w:t xml:space="preserve">The above describes the data model that is relevant to the composite realm that implements the hasPermission function. </w:t>
+      </w:r>
+      <w:r>
+        <w:rPr>
+          <w:highlight w:val="yellow"/>
+          <w:lang w:val="en-US"/>
+        </w:rPr>
+        <w:t>The “permission” parameter should be of the pattern “type:action:instance”.</w:t>
+      </w:r>
+      <w:r>
+        <w:rPr>
+          <w:highlight w:val="yellow"/>
+          <w:lang w:val="en-US"/>
+        </w:rPr>
+        <w:t xml:space="preserve"> It is assumed that the user (with associated permissions and roles), tenant</w:t>
+      </w:r>
+      <w:r>
+        <w:rPr>
+          <w:highlight w:val="yellow"/>
+          <w:lang w:val="en-US"/>
+        </w:rPr>
+        <w:t>, ownership associations</w:t>
+      </w:r>
+      <w:r>
+        <w:rPr>
+          <w:highlight w:val="yellow"/>
+          <w:lang w:val="en-US"/>
+        </w:rPr>
+        <w:t xml:space="preserve"> and ACL entries are </w:t>
+      </w:r>
+      <w:r>
+        <w:rPr>
+          <w:highlight w:val="yellow"/>
+          <w:lang w:val="en-US"/>
+        </w:rPr>
+        <w:t>available</w:t>
+      </w:r>
+      <w:r>
+        <w:rPr>
+          <w:highlight w:val="yellow"/>
+          <w:lang w:val="en-US"/>
+        </w:rPr>
+        <w:t>.</w:t>
+      </w:r>
+      <w:r>
+        <w:rPr>
+          <w:highlight w:val="yellow"/>
+          <w:lang w:val="en-US"/>
+        </w:rPr>
+        <w:t xml:space="preserve"> The following describes in which order the different sources for permissions are checked and how they depend on each other.</w:t>
+      </w:r>
+    </w:p>
+    <w:p>
+      <w:pPr>
+        <w:pStyle w:val="ListParagraph"/>
+        <w:numPr>
+          <w:ilvl w:val="0"/>
+          <w:numId w:val="20"/>
+        </w:numPr>
+        <w:rPr>
+          <w:highlight w:val="yellow"/>
+          <w:lang w:val="en-US"/>
+        </w:rPr>
+      </w:pPr>
+      <w:r>
+        <w:rPr>
+          <w:highlight w:val="yellow"/>
+          <w:lang w:val="en-US"/>
+        </w:rPr>
+        <w:lastRenderedPageBreak/>
+        <w:t xml:space="preserve">Check if </w:t>
+      </w:r>
+      <w:r>
+        <w:rPr>
+          <w:highlight w:val="yellow"/>
+          <w:lang w:val="en-US"/>
+        </w:rPr>
+        <w:t>the user is the owner or tenant owner of the data object for which the permission is requested</w:t>
+      </w:r>
+    </w:p>
+    <w:p>
+      <w:pPr>
+        <w:pStyle w:val="ListParagraph"/>
+        <w:numPr>
+          <w:ilvl w:val="1"/>
+          <w:numId w:val="20"/>
+        </w:numPr>
+        <w:rPr>
+          <w:highlight w:val="yellow"/>
+          <w:lang w:val="en-US"/>
+        </w:rPr>
+      </w:pPr>
+      <w:r>
+        <w:rPr>
+          <w:highlight w:val="yellow"/>
+          <w:lang w:val="en-US"/>
+        </w:rPr>
+        <w:t>If this is true return true</w:t>
+      </w:r>
+    </w:p>
+    <w:p>
+      <w:pPr>
+        <w:pStyle w:val="ListParagraph"/>
+        <w:numPr>
+          <w:ilvl w:val="0"/>
+          <w:numId w:val="20"/>
+        </w:numPr>
+        <w:rPr>
+          <w:highlight w:val="yellow"/>
+          <w:lang w:val="en-US"/>
+        </w:rPr>
+      </w:pPr>
+      <w:r>
+        <w:rPr>
+          <w:highlight w:val="yellow"/>
+          <w:lang w:val="en-US"/>
+        </w:rPr>
+        <w:t xml:space="preserve"> </w:t>
+      </w:r>
+      <w:r>
+        <w:rPr>
+          <w:highlight w:val="yellow"/>
+          <w:lang w:val="en-US"/>
+        </w:rPr>
+        <w:t xml:space="preserve">Check if the ACL entries grant or explicitly revoke the permission to the user under consideration of the </w:t>
+      </w:r>
+      <w:r>
+        <w:rPr>
+          <w:highlight w:val="yellow"/>
+          <w:lang w:val="en-US"/>
+        </w:rPr>
+        <w:t>user’s</w:t>
+      </w:r>
+      <w:r>
+        <w:rPr>
+          <w:highlight w:val="yellow"/>
+          <w:lang w:val="en-US"/>
+        </w:rPr>
+        <w:t xml:space="preserve"> roles</w:t>
+      </w:r>
+    </w:p>
+    <w:p>
+      <w:pPr>
+        <w:pStyle w:val="ListParagraph"/>
+        <w:numPr>
+          <w:ilvl w:val="1"/>
+          <w:numId w:val="20"/>
+        </w:numPr>
+        <w:rPr>
+          <w:highlight w:val="yellow"/>
+          <w:lang w:val="en-US"/>
+        </w:rPr>
+      </w:pPr>
+      <w:r>
+        <w:rPr>
+          <w:highlight w:val="yellow"/>
+          <w:lang w:val="en-US"/>
+        </w:rPr>
+        <w:t>If there is an entry, return true if granted and false if revoked</w:t>
+      </w:r>
+      <w:r>
+        <w:rPr>
+          <w:highlight w:val="yellow"/>
+          <w:lang w:val="en-US"/>
+        </w:rPr>
+        <w:t>, but take the most explicit entry and in doubt return false</w:t>
+      </w:r>
+    </w:p>
+    <w:p>
+      <w:pPr>
+        <w:pStyle w:val="ListParagraph"/>
+        <w:numPr>
+          <w:ilvl w:val="0"/>
+          <w:numId w:val="20"/>
+        </w:numPr>
+        <w:rPr>
+          <w:highlight w:val="yellow"/>
+          <w:lang w:val="en-US"/>
+        </w:rPr>
+      </w:pPr>
+      <w:r>
+        <w:rPr>
+          <w:highlight w:val="yellow"/>
+          <w:lang w:val="en-US"/>
+        </w:rPr>
+        <w:t>Check if the permission is directly assigned to the user</w:t>
+      </w:r>
+    </w:p>
+    <w:p>
+      <w:pPr>
+        <w:pStyle w:val="ListParagraph"/>
+        <w:numPr>
+          <w:ilvl w:val="1"/>
+          <w:numId w:val="20"/>
+        </w:numPr>
+        <w:rPr>
+          <w:highlight w:val="yellow"/>
+          <w:lang w:val="en-US"/>
+        </w:rPr>
+      </w:pPr>
+      <w:r>
+        <w:rPr>
+          <w:highlight w:val="yellow"/>
+          <w:lang w:val="en-US"/>
+        </w:rPr>
+        <w:t>If this is true return true</w:t>
+      </w:r>
+    </w:p>
+    <w:p>
+      <w:pPr>
+        <w:pStyle w:val="ListParagraph"/>
+        <w:numPr>
+          <w:ilvl w:val="0"/>
+          <w:numId w:val="20"/>
+        </w:numPr>
+        <w:rPr>
+          <w:highlight w:val="yellow"/>
+          <w:lang w:val="en-US"/>
+        </w:rPr>
+      </w:pPr>
+      <w:r>
+        <w:rPr>
+          <w:highlight w:val="yellow"/>
+          <w:lang w:val="en-US"/>
+        </w:rPr>
+        <w:t>Check if a role grants the permission to the user</w:t>
+      </w:r>
+    </w:p>
+    <w:p>
+      <w:pPr>
+        <w:pStyle w:val="ListParagraph"/>
+        <w:numPr>
+          <w:ilvl w:val="1"/>
+          <w:numId w:val="20"/>
+        </w:numPr>
+        <w:rPr>
+          <w:highlight w:val="yellow"/>
+          <w:lang w:val="en-US"/>
+        </w:rPr>
+      </w:pPr>
+      <w:r>
+        <w:rPr>
+          <w:highlight w:val="yellow"/>
+          <w:lang w:val="en-US"/>
+        </w:rPr>
+        <w:t>If this is true return true</w:t>
+      </w:r>
+      <w:bookmarkStart w:id="1" w:name="_GoBack"/>
+      <w:bookmarkEnd w:id="1"/>
+    </w:p>
+    <w:p>
+      <w:pPr>
+        <w:pStyle w:val="Heading1"/>
+        <w:rPr>
+          <w:lang w:val="en-US"/>
+        </w:rPr>
+      </w:pPr>
+      <w:r>
+        <w:rPr>
+          <w:lang w:val="en-US"/>
+        </w:rPr>
+        <w:t>Migration</w:t>
+      </w:r>
+    </w:p>
+    <w:p>
+      <w:pPr>
+        <w:jc w:val="both"/>
+        <w:rPr>
+          <w:lang w:val="en-US"/>
+        </w:rPr>
+      </w:pPr>
+      <w:r>
+        <w:rPr>
+          <w:lang w:val="en-US"/>
+        </w:rPr>
+        <w:t xml:space="preserve">With such an extensive existing system </w:t>
+      </w:r>
+      <w:r>
+        <w:rPr>
+          <w:lang w:val="en-US"/>
+        </w:rPr>
+        <w:t xml:space="preserve">as the Sailing Analytics Suite, migration is a big concern. The existing RBAC system is easily extended to support </w:t>
+      </w:r>
+      <w:r>
+        <w:rPr>
+          <w:lang w:val="en-US"/>
+        </w:rPr>
+        <w:t>ACLs</w:t>
+      </w:r>
+      <w:r>
+        <w:rPr>
+          <w:lang w:val="en-US"/>
+        </w:rPr>
+        <w:t>.</w:t>
+      </w:r>
+      <w:r>
+        <w:rPr>
+          <w:lang w:val="en-US"/>
+        </w:rPr>
+        <w:t xml:space="preserve"> However, implementing permission checking in the whole system will be a long process, because probably almost every service request will have to be edited.</w:t>
+      </w:r>
+      <w:r>
+        <w:rPr>
+          <w:lang w:val="en-US"/>
+        </w:rPr>
+        <w:t xml:space="preserve"> </w:t>
+      </w:r>
+    </w:p>
+    <w:p>
+      <w:pPr>
+        <w:jc w:val="both"/>
+        <w:rPr>
+          <w:lang w:val="en-US"/>
+        </w:rPr>
+      </w:pPr>
+      <w:r>
+        <w:rPr>
+          <w:lang w:val="en-US"/>
+        </w:rPr>
+        <w:t>Another challenge besides the code changes is the data migration. For every existing data object an ACL has to be created and filled with the right permissions so the users do not notice a big change.</w:t>
+      </w:r>
+    </w:p>
+    <w:p>
+      <w:pPr>
+        <w:jc w:val="both"/>
+        <w:rPr>
+          <w:lang w:val="en-US"/>
+        </w:rPr>
+      </w:pPr>
+      <w:r>
+        <w:rPr>
+          <w:highlight w:val="yellow"/>
+          <w:lang w:val="en-US"/>
+        </w:rPr>
+        <w:t>Besides creating an ACL for every data objects that is access controlled, an owner has to be defined for each existing data object, so that in combination with the ACLs no user loses permissions they need to have.</w:t>
+      </w:r>
+      <w:r>
+        <w:rPr>
+          <w:highlight w:val="yellow"/>
+          <w:lang w:val="en-US"/>
+        </w:rPr>
+        <w:t xml:space="preserve"> In order to do this, where will have to be</w:t>
+      </w:r>
+      <w:r>
+        <w:rPr>
+          <w:highlight w:val="yellow"/>
+          <w:lang w:val="en-US"/>
+        </w:rPr>
+        <w:t xml:space="preserve"> a script</w:t>
+      </w:r>
+      <w:r>
+        <w:rPr>
+          <w:highlight w:val="yellow"/>
+          <w:lang w:val="en-US"/>
+        </w:rPr>
+        <w:t xml:space="preserve"> that</w:t>
+      </w:r>
+      <w:r>
+        <w:rPr>
+          <w:highlight w:val="yellow"/>
+          <w:lang w:val="en-US"/>
+        </w:rPr>
+        <w:t xml:space="preserve"> </w:t>
+      </w:r>
+      <w:r>
+        <w:rPr>
+          <w:highlight w:val="yellow"/>
+          <w:lang w:val="en-US"/>
+        </w:rPr>
+        <w:t>associate</w:t>
+      </w:r>
+      <w:r>
+        <w:rPr>
+          <w:highlight w:val="yellow"/>
+          <w:lang w:val="en-US"/>
+        </w:rPr>
+        <w:t>s</w:t>
+      </w:r>
+      <w:r>
+        <w:rPr>
+          <w:highlight w:val="yellow"/>
+          <w:lang w:val="en-US"/>
+        </w:rPr>
+        <w:t xml:space="preserve"> </w:t>
+      </w:r>
+      <w:r>
+        <w:rPr>
+          <w:highlight w:val="yellow"/>
+          <w:lang w:val="en-US"/>
+        </w:rPr>
+        <w:t>all</w:t>
+      </w:r>
+      <w:r>
+        <w:rPr>
+          <w:highlight w:val="yellow"/>
+          <w:lang w:val="en-US"/>
+        </w:rPr>
+        <w:t xml:space="preserve"> data objects on a server with a tenant and a specific user as owner</w:t>
+      </w:r>
+      <w:r>
+        <w:rPr>
+          <w:highlight w:val="yellow"/>
+          <w:lang w:val="en-US"/>
+        </w:rPr>
+        <w:t xml:space="preserve"> (e.g. on the archive all data objects are associated with the tenant “archive” and owned by the user “Axel”)</w:t>
+      </w:r>
+      <w:r>
+        <w:rPr>
+          <w:highlight w:val="yellow"/>
+          <w:lang w:val="en-US"/>
+        </w:rPr>
+        <w:t xml:space="preserve">. </w:t>
+      </w:r>
+      <w:r>
+        <w:rPr>
+          <w:highlight w:val="yellow"/>
+          <w:lang w:val="en-US"/>
+        </w:rPr>
+        <w:t>Thereafter, the users on the server are a</w:t>
+      </w:r>
+      <w:r>
+        <w:rPr>
+          <w:highlight w:val="yellow"/>
+          <w:lang w:val="en-US"/>
+        </w:rPr>
+        <w:t>ssign</w:t>
+      </w:r>
+      <w:r>
+        <w:rPr>
+          <w:highlight w:val="yellow"/>
+          <w:lang w:val="en-US"/>
+        </w:rPr>
+        <w:t xml:space="preserve">ed </w:t>
+      </w:r>
+      <w:r>
+        <w:rPr>
+          <w:highlight w:val="yellow"/>
+          <w:lang w:val="en-US"/>
+        </w:rPr>
+        <w:t>their respective role.</w:t>
       </w:r>
     </w:p>
     <w:sdt>
@@ -5103,6 +6083,57 @@
 </w:document>
 </file>
 
+<file path=word/comments.xml><?xml version="1.0" encoding="utf-8"?>
+<w:comments xmlns:wpc="http://schemas.microsoft.com/office/word/2010/wordprocessingCanvas" xmlns:cx="http://schemas.microsoft.com/office/drawing/2014/chartex" xmlns:cx1="http://schemas.microsoft.com/office/drawing/2015/9/8/chartex" xmlns:cx2="http://schemas.microsoft.com/office/drawing/2015/10/21/chartex" xmlns:mc="http://schemas.openxmlformats.org/markup-compatibility/2006" xmlns:o="urn:schemas-microsoft-com:office:office" xmlns:r="http://schemas.openxmlformats.org/officeDocument/2006/relationships" xmlns:m="http://schemas.openxmlformats.org/officeDocument/2006/math" xmlns:v="urn:schemas-microsoft-com:vml" xmlns:wp14="http://schemas.microsoft.com/office/word/2010/wordprocessingDrawing" xmlns:wp="http://schemas.openxmlformats.org/drawingml/2006/wordprocessingDrawing" xmlns:w10="urn:schemas-microsoft-com:office:word" xmlns:w="http://schemas.openxmlformats.org/wordprocessingml/2006/main" xmlns:w14="http://schemas.microsoft.com/office/word/2010/wordml" xmlns:w15="http://schemas.microsoft.com/office/word/2012/wordml" xmlns:w16se="http://schemas.microsoft.com/office/word/2015/wordml/symex" xmlns:wpg="http://schemas.microsoft.com/office/word/2010/wordprocessingGroup" xmlns:wpi="http://schemas.microsoft.com/office/word/2010/wordprocessingInk" xmlns:wne="http://schemas.microsoft.com/office/word/2006/wordml" xmlns:wps="http://schemas.microsoft.com/office/word/2010/wordprocessingShape" mc:Ignorable="w14 w15 w16se wp14">
+  <w:comment w:id="0" w:author="Uhl, Axel" w:date="2017-07-17T16:23:00Z" w:initials="UA">
+    <w:p>
+      <w:pPr>
+        <w:pStyle w:val="CommentText"/>
+        <w:rPr>
+          <w:lang w:val="en-US"/>
+        </w:rPr>
+      </w:pPr>
+      <w:r>
+        <w:rPr>
+          <w:rStyle w:val="CommentReference"/>
+        </w:rPr>
+        <w:annotationRef/>
+      </w:r>
+      <w:r>
+        <w:rPr>
+          <w:lang w:val="en-US"/>
+        </w:rPr>
+        <w:t xml:space="preserve">I like it. This could later maybe even be something we mangle into our Apache rewrite macros so that when multiple events and clubs are hosted on the same server (our goal and our reality already </w:t>
+      </w:r>
+      <w:r>
+        <w:rPr>
+          <w:lang w:val="en-US"/>
+        </w:rPr>
+        <w:t>for t</w:t>
+      </w:r>
+      <w:r>
+        <w:rPr>
+          <w:lang w:val="en-US"/>
+        </w:rPr>
+        <w:t>he archive server)</w:t>
+      </w:r>
+      <w:r>
+        <w:rPr>
+          <w:lang w:val="en-US"/>
+        </w:rPr>
+        <w:t xml:space="preserve"> the URL decides about the default tenant into which a user may log on.</w:t>
+      </w:r>
+    </w:p>
+  </w:comment>
+</w:comments>
+</file>
+
+<file path=word/commentsExtended.xml><?xml version="1.0" encoding="utf-8"?>
+<w15:commentsEx xmlns:wpc="http://schemas.microsoft.com/office/word/2010/wordprocessingCanvas" xmlns:cx="http://schemas.microsoft.com/office/drawing/2014/chartex" xmlns:cx1="http://schemas.microsoft.com/office/drawing/2015/9/8/chartex" xmlns:cx2="http://schemas.microsoft.com/office/drawing/2015/10/21/chartex" xmlns:mc="http://schemas.openxmlformats.org/markup-compatibility/2006" xmlns:o="urn:schemas-microsoft-com:office:office" xmlns:r="http://schemas.openxmlformats.org/officeDocument/2006/relationships" xmlns:m="http://schemas.openxmlformats.org/officeDocument/2006/math" xmlns:v="urn:schemas-microsoft-com:vml" xmlns:wp14="http://schemas.microsoft.com/office/word/2010/wordprocessingDrawing" xmlns:wp="http://schemas.openxmlformats.org/drawingml/2006/wordprocessingDrawing" xmlns:w10="urn:schemas-microsoft-com:office:word" xmlns:w="http://schemas.openxmlformats.org/wordprocessingml/2006/main" xmlns:w14="http://schemas.microsoft.com/office/word/2010/wordml" xmlns:w15="http://schemas.microsoft.com/office/word/2012/wordml" xmlns:w16se="http://schemas.microsoft.com/office/word/2015/wordml/symex" xmlns:wpg="http://schemas.microsoft.com/office/word/2010/wordprocessingGroup" xmlns:wpi="http://schemas.microsoft.com/office/word/2010/wordprocessingInk" xmlns:wne="http://schemas.microsoft.com/office/word/2006/wordml" xmlns:wps="http://schemas.microsoft.com/office/word/2010/wordprocessingShape" mc:Ignorable="w14 w15 w16se wp14">
+  <w15:commentEx w15:paraId="4B576D4F" w15:done="1"/>
+</w15:commentsEx>
+</file>
+
 <file path=word/endnotes.xml><?xml version="1.0" encoding="utf-8"?>
 <w:endnotes xmlns:wpc="http://schemas.microsoft.com/office/word/2010/wordprocessingCanvas" xmlns:cx="http://schemas.microsoft.com/office/drawing/2014/chartex" xmlns:cx1="http://schemas.microsoft.com/office/drawing/2015/9/8/chartex" xmlns:cx2="http://schemas.microsoft.com/office/drawing/2015/10/21/chartex" xmlns:mc="http://schemas.openxmlformats.org/markup-compatibility/2006" xmlns:o="urn:schemas-microsoft-com:office:office" xmlns:r="http://schemas.openxmlformats.org/officeDocument/2006/relationships" xmlns:m="http://schemas.openxmlformats.org/officeDocument/2006/math" xmlns:v="urn:schemas-microsoft-com:vml" xmlns:wp14="http://schemas.microsoft.com/office/word/2010/wordprocessingDrawing" xmlns:wp="http://schemas.openxmlformats.org/drawingml/2006/wordprocessingDrawing" xmlns:w10="urn:schemas-microsoft-com:office:word" xmlns:w="http://schemas.openxmlformats.org/wordprocessingml/2006/main" xmlns:w14="http://schemas.microsoft.com/office/word/2010/wordml" xmlns:w15="http://schemas.microsoft.com/office/word/2012/wordml" xmlns:w16se="http://schemas.microsoft.com/office/word/2015/wordml/symex" xmlns:wpg="http://schemas.microsoft.com/office/word/2010/wordprocessingGroup" xmlns:wpi="http://schemas.microsoft.com/office/word/2010/wordprocessingInk" xmlns:wne="http://schemas.microsoft.com/office/word/2006/wordml" xmlns:wps="http://schemas.microsoft.com/office/word/2010/wordprocessingShape" mc:Ignorable="w14 w15 w16se wp14">
   <w:endnote w:type="separator" w:id="-1">
@@ -6551,6 +7582,95 @@
     </w:lvl>
   </w:abstractNum>
   <w:abstractNum w:abstractNumId="13" w15:restartNumberingAfterBreak="0">
+    <w:nsid w:val="53326349"/>
+    <w:multiLevelType w:val="hybridMultilevel"/>
+    <w:tmpl w:val="ED0EE764"/>
+    <w:lvl w:ilvl="0" w:tplc="0407000F">
+      <w:start w:val="1"/>
+      <w:numFmt w:val="decimal"/>
+      <w:lvlText w:val="%1."/>
+      <w:lvlJc w:val="left"/>
+      <w:pPr>
+        <w:ind w:left="720" w:hanging="360"/>
+      </w:pPr>
+      <w:rPr>
+        <w:rFonts w:hint="default"/>
+      </w:rPr>
+    </w:lvl>
+    <w:lvl w:ilvl="1" w:tplc="04070019">
+      <w:start w:val="1"/>
+      <w:numFmt w:val="lowerLetter"/>
+      <w:lvlText w:val="%2."/>
+      <w:lvlJc w:val="left"/>
+      <w:pPr>
+        <w:ind w:left="1440" w:hanging="360"/>
+      </w:pPr>
+    </w:lvl>
+    <w:lvl w:ilvl="2" w:tplc="0407001B">
+      <w:start w:val="1"/>
+      <w:numFmt w:val="lowerRoman"/>
+      <w:lvlText w:val="%3."/>
+      <w:lvlJc w:val="right"/>
+      <w:pPr>
+        <w:ind w:left="2160" w:hanging="180"/>
+      </w:pPr>
+    </w:lvl>
+    <w:lvl w:ilvl="3" w:tplc="0407000F">
+      <w:start w:val="1"/>
+      <w:numFmt w:val="decimal"/>
+      <w:lvlText w:val="%4."/>
+      <w:lvlJc w:val="left"/>
+      <w:pPr>
+        <w:ind w:left="2880" w:hanging="360"/>
+      </w:pPr>
+    </w:lvl>
+    <w:lvl w:ilvl="4" w:tplc="04070019" w:tentative="1">
+      <w:start w:val="1"/>
+      <w:numFmt w:val="lowerLetter"/>
+      <w:lvlText w:val="%5."/>
+      <w:lvlJc w:val="left"/>
+      <w:pPr>
+        <w:ind w:left="3600" w:hanging="360"/>
+      </w:pPr>
+    </w:lvl>
+    <w:lvl w:ilvl="5" w:tplc="0407001B" w:tentative="1">
+      <w:start w:val="1"/>
+      <w:numFmt w:val="lowerRoman"/>
+      <w:lvlText w:val="%6."/>
+      <w:lvlJc w:val="right"/>
+      <w:pPr>
+        <w:ind w:left="4320" w:hanging="180"/>
+      </w:pPr>
+    </w:lvl>
+    <w:lvl w:ilvl="6" w:tplc="0407000F" w:tentative="1">
+      <w:start w:val="1"/>
+      <w:numFmt w:val="decimal"/>
+      <w:lvlText w:val="%7."/>
+      <w:lvlJc w:val="left"/>
+      <w:pPr>
+        <w:ind w:left="5040" w:hanging="360"/>
+      </w:pPr>
+    </w:lvl>
+    <w:lvl w:ilvl="7" w:tplc="04070019" w:tentative="1">
+      <w:start w:val="1"/>
+      <w:numFmt w:val="lowerLetter"/>
+      <w:lvlText w:val="%8."/>
+      <w:lvlJc w:val="left"/>
+      <w:pPr>
+        <w:ind w:left="5760" w:hanging="360"/>
+      </w:pPr>
+    </w:lvl>
+    <w:lvl w:ilvl="8" w:tplc="0407001B" w:tentative="1">
+      <w:start w:val="1"/>
+      <w:numFmt w:val="lowerRoman"/>
+      <w:lvlText w:val="%9."/>
+      <w:lvlJc w:val="right"/>
+      <w:pPr>
+        <w:ind w:left="6480" w:hanging="180"/>
+      </w:pPr>
+    </w:lvl>
+  </w:abstractNum>
+  <w:abstractNum w:abstractNumId="14" w15:restartNumberingAfterBreak="0">
     <w:nsid w:val="67515578"/>
     <w:multiLevelType w:val="hybridMultilevel"/>
     <w:tmpl w:val="59EC1CFC"/>
@@ -6636,7 +7756,7 @@
       </w:pPr>
     </w:lvl>
   </w:abstractNum>
-  <w:abstractNum w:abstractNumId="14" w15:restartNumberingAfterBreak="0">
+  <w:abstractNum w:abstractNumId="15" w15:restartNumberingAfterBreak="0">
     <w:nsid w:val="68042A3C"/>
     <w:multiLevelType w:val="multilevel"/>
     <w:tmpl w:val="04070025"/>
@@ -6731,7 +7851,7 @@
       </w:pPr>
     </w:lvl>
   </w:abstractNum>
-  <w:abstractNum w:abstractNumId="15" w15:restartNumberingAfterBreak="0">
+  <w:abstractNum w:abstractNumId="16" w15:restartNumberingAfterBreak="0">
     <w:nsid w:val="6B457D71"/>
     <w:multiLevelType w:val="hybridMultilevel"/>
     <w:tmpl w:val="742E63B2"/>
@@ -6820,7 +7940,7 @@
       </w:pPr>
     </w:lvl>
   </w:abstractNum>
-  <w:abstractNum w:abstractNumId="16" w15:restartNumberingAfterBreak="0">
+  <w:abstractNum w:abstractNumId="17" w15:restartNumberingAfterBreak="0">
     <w:nsid w:val="6EBB597A"/>
     <w:multiLevelType w:val="hybridMultilevel"/>
     <w:tmpl w:val="38604B62"/>
@@ -6906,7 +8026,7 @@
       </w:pPr>
     </w:lvl>
   </w:abstractNum>
-  <w:abstractNum w:abstractNumId="17" w15:restartNumberingAfterBreak="0">
+  <w:abstractNum w:abstractNumId="18" w15:restartNumberingAfterBreak="0">
     <w:nsid w:val="70AA673A"/>
     <w:multiLevelType w:val="hybridMultilevel"/>
     <w:tmpl w:val="ED0EE764"/>
@@ -6995,7 +8115,7 @@
       </w:pPr>
     </w:lvl>
   </w:abstractNum>
-  <w:abstractNum w:abstractNumId="18" w15:restartNumberingAfterBreak="0">
+  <w:abstractNum w:abstractNumId="19" w15:restartNumberingAfterBreak="0">
     <w:nsid w:val="70BF0E72"/>
     <w:multiLevelType w:val="hybridMultilevel"/>
     <w:tmpl w:val="07E65C06"/>
@@ -7115,13 +8235,13 @@
     <w:abstractNumId w:val="11"/>
   </w:num>
   <w:num w:numId="3">
-    <w:abstractNumId w:val="17"/>
+    <w:abstractNumId w:val="18"/>
   </w:num>
   <w:num w:numId="4">
     <w:abstractNumId w:val="1"/>
   </w:num>
   <w:num w:numId="5">
-    <w:abstractNumId w:val="18"/>
+    <w:abstractNumId w:val="19"/>
   </w:num>
   <w:num w:numId="6">
     <w:abstractNumId w:val="4"/>
@@ -7139,16 +8259,16 @@
     <w:abstractNumId w:val="7"/>
   </w:num>
   <w:num w:numId="11">
-    <w:abstractNumId w:val="15"/>
+    <w:abstractNumId w:val="16"/>
   </w:num>
   <w:num w:numId="12">
-    <w:abstractNumId w:val="14"/>
+    <w:abstractNumId w:val="15"/>
   </w:num>
   <w:num w:numId="13">
     <w:abstractNumId w:val="12"/>
   </w:num>
   <w:num w:numId="14">
-    <w:abstractNumId w:val="13"/>
+    <w:abstractNumId w:val="14"/>
   </w:num>
   <w:num w:numId="15">
     <w:abstractNumId w:val="5"/>
@@ -7163,9 +8283,20 @@
     <w:abstractNumId w:val="3"/>
   </w:num>
   <w:num w:numId="19">
-    <w:abstractNumId w:val="16"/>
+    <w:abstractNumId w:val="17"/>
+  </w:num>
+  <w:num w:numId="20">
+    <w:abstractNumId w:val="13"/>
   </w:num>
 </w:numbering>
+</file>
+
+<file path=word/people.xml><?xml version="1.0" encoding="utf-8"?>
+<w15:people xmlns:wpc="http://schemas.microsoft.com/office/word/2010/wordprocessingCanvas" xmlns:cx="http://schemas.microsoft.com/office/drawing/2014/chartex" xmlns:cx1="http://schemas.microsoft.com/office/drawing/2015/9/8/chartex" xmlns:cx2="http://schemas.microsoft.com/office/drawing/2015/10/21/chartex" xmlns:mc="http://schemas.openxmlformats.org/markup-compatibility/2006" xmlns:o="urn:schemas-microsoft-com:office:office" xmlns:r="http://schemas.openxmlformats.org/officeDocument/2006/relationships" xmlns:m="http://schemas.openxmlformats.org/officeDocument/2006/math" xmlns:v="urn:schemas-microsoft-com:vml" xmlns:wp14="http://schemas.microsoft.com/office/word/2010/wordprocessingDrawing" xmlns:wp="http://schemas.openxmlformats.org/drawingml/2006/wordprocessingDrawing" xmlns:w10="urn:schemas-microsoft-com:office:word" xmlns:w="http://schemas.openxmlformats.org/wordprocessingml/2006/main" xmlns:w14="http://schemas.microsoft.com/office/word/2010/wordml" xmlns:w15="http://schemas.microsoft.com/office/word/2012/wordml" xmlns:w16se="http://schemas.microsoft.com/office/word/2015/wordml/symex" xmlns:wpg="http://schemas.microsoft.com/office/word/2010/wordprocessingGroup" xmlns:wpi="http://schemas.microsoft.com/office/word/2010/wordprocessingInk" xmlns:wne="http://schemas.microsoft.com/office/word/2006/wordml" xmlns:wps="http://schemas.microsoft.com/office/word/2010/wordprocessingShape" mc:Ignorable="w14 w15 w16se wp14">
+  <w15:person w15:author="Uhl, Axel">
+    <w15:presenceInfo w15:providerId="AD" w15:userId="S-1-5-21-74642-3284969411-2123768488-175330"/>
+  </w15:person>
+</w15:people>
 </file>
 
 <file path=word/styles.xml><?xml version="1.0" encoding="utf-8"?>
@@ -8070,6 +9201,102 @@
       <w:color w:val="808080"/>
     </w:rPr>
   </w:style>
+  <w:style w:type="character" w:styleId="CommentReference">
+    <w:name w:val="annotation reference"/>
+    <w:basedOn w:val="DefaultParagraphFont"/>
+    <w:uiPriority w:val="99"/>
+    <w:semiHidden/>
+    <w:unhideWhenUsed/>
+    <w:rsid w:val="00C9653C"/>
+    <w:rPr>
+      <w:sz w:val="16"/>
+      <w:szCs w:val="16"/>
+    </w:rPr>
+  </w:style>
+  <w:style w:type="paragraph" w:styleId="CommentText">
+    <w:name w:val="annotation text"/>
+    <w:basedOn w:val="Normal"/>
+    <w:link w:val="CommentTextChar"/>
+    <w:uiPriority w:val="99"/>
+    <w:unhideWhenUsed/>
+    <w:rsid w:val="00C9653C"/>
+    <w:pPr>
+      <w:spacing w:line="240" w:lineRule="auto"/>
+    </w:pPr>
+    <w:rPr>
+      <w:sz w:val="20"/>
+      <w:szCs w:val="20"/>
+    </w:rPr>
+  </w:style>
+  <w:style w:type="character" w:customStyle="1" w:styleId="CommentTextChar">
+    <w:name w:val="Comment Text Char"/>
+    <w:basedOn w:val="DefaultParagraphFont"/>
+    <w:link w:val="CommentText"/>
+    <w:uiPriority w:val="99"/>
+    <w:rsid w:val="00C9653C"/>
+    <w:rPr>
+      <w:sz w:val="20"/>
+      <w:szCs w:val="20"/>
+    </w:rPr>
+  </w:style>
+  <w:style w:type="paragraph" w:styleId="CommentSubject">
+    <w:name w:val="annotation subject"/>
+    <w:basedOn w:val="CommentText"/>
+    <w:next w:val="CommentText"/>
+    <w:link w:val="CommentSubjectChar"/>
+    <w:uiPriority w:val="99"/>
+    <w:semiHidden/>
+    <w:unhideWhenUsed/>
+    <w:rsid w:val="00C9653C"/>
+    <w:rPr>
+      <w:b/>
+      <w:bCs/>
+    </w:rPr>
+  </w:style>
+  <w:style w:type="character" w:customStyle="1" w:styleId="CommentSubjectChar">
+    <w:name w:val="Comment Subject Char"/>
+    <w:basedOn w:val="CommentTextChar"/>
+    <w:link w:val="CommentSubject"/>
+    <w:uiPriority w:val="99"/>
+    <w:semiHidden/>
+    <w:rsid w:val="00C9653C"/>
+    <w:rPr>
+      <w:b/>
+      <w:bCs/>
+      <w:sz w:val="20"/>
+      <w:szCs w:val="20"/>
+    </w:rPr>
+  </w:style>
+  <w:style w:type="paragraph" w:styleId="BalloonText">
+    <w:name w:val="Balloon Text"/>
+    <w:basedOn w:val="Normal"/>
+    <w:link w:val="BalloonTextChar"/>
+    <w:uiPriority w:val="99"/>
+    <w:semiHidden/>
+    <w:unhideWhenUsed/>
+    <w:rsid w:val="00C9653C"/>
+    <w:pPr>
+      <w:spacing w:after="0" w:line="240" w:lineRule="auto"/>
+    </w:pPr>
+    <w:rPr>
+      <w:rFonts w:ascii="Segoe UI" w:hAnsi="Segoe UI" w:cs="Segoe UI"/>
+      <w:sz w:val="18"/>
+      <w:szCs w:val="18"/>
+    </w:rPr>
+  </w:style>
+  <w:style w:type="character" w:customStyle="1" w:styleId="BalloonTextChar">
+    <w:name w:val="Balloon Text Char"/>
+    <w:basedOn w:val="DefaultParagraphFont"/>
+    <w:link w:val="BalloonText"/>
+    <w:uiPriority w:val="99"/>
+    <w:semiHidden/>
+    <w:rsid w:val="00C9653C"/>
+    <w:rPr>
+      <w:rFonts w:ascii="Segoe UI" w:hAnsi="Segoe UI" w:cs="Segoe UI"/>
+      <w:sz w:val="18"/>
+      <w:szCs w:val="18"/>
+    </w:rPr>
+  </w:style>
 </w:styles>
 </file>
 
@@ -8474,7 +9701,7 @@
 </file>
 
 <file path=customXml/itemProps1.xml><?xml version="1.0" encoding="utf-8"?>
-<ds:datastoreItem xmlns:ds="http://schemas.openxmlformats.org/officeDocument/2006/customXml" ds:itemID="{D1FB670D-0793-40F2-B429-F4DEBFD7F735}">
+<ds:datastoreItem xmlns:ds="http://schemas.openxmlformats.org/officeDocument/2006/customXml" ds:itemID="{892EDCD4-31DF-421D-90F8-FF6D0963747D}">
   <ds:schemaRefs>
     <ds:schemaRef ds:uri="http://schemas.openxmlformats.org/officeDocument/2006/bibliography"/>
   </ds:schemaRefs>

</xml_diff>

<commit_message>
Rewrote AbstractAuthorizationRealm to composite realm
</commit_message>
<xml_diff>
--- a/doc/PermissionConcept.docx
+++ b/doc/PermissionConcept.docx
@@ -2525,6 +2525,7 @@
       <w:r>
         <w:rPr>
           <w:noProof/>
+          <w:lang w:eastAsia="de-DE"/>
         </w:rPr>
         <mc:AlternateContent>
           <mc:Choice Requires="wps">
@@ -3044,6 +3045,7 @@
           <w:id w:val="51056689"/>
           <w:citation/>
         </w:sdtPr>
+        <w:sdtEndPr/>
         <w:sdtContent>
           <w:r>
             <w:rPr>
@@ -3129,6 +3131,7 @@
           <w:id w:val="-652829459"/>
           <w:citation/>
         </w:sdtPr>
+        <w:sdtEndPr/>
         <w:sdtContent>
           <w:r>
             <w:rPr>
@@ -3322,6 +3325,29 @@
     </w:p>
     <w:p>
       <w:pPr>
+        <w:jc w:val="both"/>
+        <w:rPr>
+          <w:highlight w:val="yellow"/>
+          <w:lang w:val="en-US"/>
+        </w:rPr>
+      </w:pPr>
+      <w:r>
+        <w:rPr>
+          <w:highlight w:val="yellow"/>
+          <w:lang w:val="en-US"/>
+        </w:rPr>
+        <w:t xml:space="preserve">The ACL will also be checked for permission requests by not authenticated users. </w:t>
+      </w:r>
+      <w:r>
+        <w:rPr>
+          <w:highlight w:val="yellow"/>
+          <w:lang w:val="en-US"/>
+        </w:rPr>
+        <w:t>This will only apply to ACL entries that are valid for all users.</w:t>
+      </w:r>
+    </w:p>
+    <w:p>
+      <w:pPr>
         <w:pStyle w:val="Heading1"/>
         <w:rPr>
           <w:lang w:val="en-US"/>
@@ -3480,6 +3506,7 @@
           <w:highlight w:val="yellow"/>
           <w:lang w:val="en-US"/>
         </w:rPr>
+        <w:lastRenderedPageBreak/>
         <w:t>As ACLs will probably remain small in general, we will implement the second approach.</w:t>
       </w:r>
       <w:r>
@@ -3543,7 +3570,6 @@
         <w:rPr>
           <w:lang w:val="en-US"/>
         </w:rPr>
-        <w:lastRenderedPageBreak/>
         <w:t>Permission Defaults</w:t>
       </w:r>
     </w:p>
@@ -4081,6 +4107,30 @@
     </w:p>
     <w:p>
       <w:pPr>
+        <w:rPr>
+          <w:highlight w:val="yellow"/>
+          <w:lang w:val="en-US"/>
+        </w:rPr>
+      </w:pPr>
+      <w:r>
+        <w:rPr>
+          <w:highlight w:val="yellow"/>
+          <w:lang w:val="en-US"/>
+        </w:rPr>
+        <w:t>One idea for further improvement are parametrized roles, where parameters</w:t>
+      </w:r>
+      <w:r>
+        <w:rPr>
+          <w:highlight w:val="yellow"/>
+          <w:lang w:val="en-US"/>
+        </w:rPr>
+        <w:t xml:space="preserve"> are then inserted into the derived permissions.</w:t>
+      </w:r>
+      <w:bookmarkStart w:id="1" w:name="_GoBack"/>
+      <w:bookmarkEnd w:id="1"/>
+    </w:p>
+    <w:p>
+      <w:pPr>
         <w:pStyle w:val="Heading1"/>
         <w:rPr>
           <w:lang w:val="en-US"/>
@@ -4090,6 +4140,7 @@
         <w:rPr>
           <w:lang w:val="en-US"/>
         </w:rPr>
+        <w:lastRenderedPageBreak/>
         <w:t>Constraints</w:t>
       </w:r>
     </w:p>
@@ -4162,7 +4213,6 @@
         <w:rPr>
           <w:lang w:val="en-US"/>
         </w:rPr>
-        <w:lastRenderedPageBreak/>
         <w:t>A “create_big_race” permission could be hardcoded that is checked when a user tries to add more than 60 competitors to a race.</w:t>
       </w:r>
     </w:p>
@@ -4811,6 +4861,7 @@
         <w:rPr>
           <w:lang w:val="en-US"/>
         </w:rPr>
+        <w:lastRenderedPageBreak/>
         <w:t>It would only be consistent to attach a ACL to each GPSFix, however it probably never happens that a G</w:t>
       </w:r>
       <w:r>
@@ -4920,7 +4971,6 @@
         <w:rPr>
           <w:lang w:val="en-US"/>
         </w:rPr>
-        <w:lastRenderedPageBreak/>
         <w:t>Share</w:t>
       </w:r>
       <w:r>
@@ -5275,6 +5325,7 @@
         <w:rPr>
           <w:lang w:val="en-US"/>
         </w:rPr>
+        <w:lastRenderedPageBreak/>
         <w:t xml:space="preserve">Algorithm </w:t>
       </w:r>
       <w:r>
@@ -5475,7 +5526,6 @@
           <w:highlight w:val="yellow"/>
           <w:lang w:val="en-US"/>
         </w:rPr>
-        <w:lastRenderedPageBreak/>
         <w:t xml:space="preserve">Check if </w:t>
       </w:r>
       <w:r>
@@ -5653,8 +5703,6 @@
         </w:rPr>
         <w:t>If this is true return true</w:t>
       </w:r>
-      <w:bookmarkStart w:id="1" w:name="_GoBack"/>
-      <w:bookmarkEnd w:id="1"/>
     </w:p>
     <w:p>
       <w:pPr>
@@ -5740,6 +5788,7 @@
           <w:highlight w:val="yellow"/>
           <w:lang w:val="en-US"/>
         </w:rPr>
+        <w:lastRenderedPageBreak/>
         <w:t>Besides creating an ACL for every data objects that is access controlled, an owner has to be defined for each existing data object, so that in combination with the ACLs no user loses permissions they need to have.</w:t>
       </w:r>
       <w:r>
@@ -9701,7 +9750,7 @@
 </file>
 
 <file path=customXml/itemProps1.xml><?xml version="1.0" encoding="utf-8"?>
-<ds:datastoreItem xmlns:ds="http://schemas.openxmlformats.org/officeDocument/2006/customXml" ds:itemID="{892EDCD4-31DF-421D-90F8-FF6D0963747D}">
+<ds:datastoreItem xmlns:ds="http://schemas.openxmlformats.org/officeDocument/2006/customXml" ds:itemID="{0F649DA9-2DCE-40E3-996E-70780E1CA58D}">
   <ds:schemaRefs>
     <ds:schemaRef ds:uri="http://schemas.openxmlformats.org/officeDocument/2006/bibliography"/>
   </ds:schemaRefs>

</xml_diff>